<commit_message>
Plan de cambios 02122017
</commit_message>
<xml_diff>
--- a/Gestion/Planes/ARSS-PGC1.docx
+++ b/Gestion/Planes/ARSS-PGC1.docx
@@ -534,8 +534,10 @@
                 <w:sz w:val="24"/>
                 <w:szCs w:val="24"/>
               </w:rPr>
-              <w:t>Claudia Palomino Narváez</w:t>
+              <w:t xml:space="preserve">Claudia Palomino </w:t>
             </w:r>
+            <w:bookmarkStart w:id="0" w:name="_GoBack"/>
+            <w:bookmarkEnd w:id="0"/>
           </w:p>
         </w:tc>
       </w:tr>
@@ -616,6 +618,76 @@
               <w:t>Samainego</w:t>
             </w:r>
             <w:proofErr w:type="spellEnd"/>
+          </w:p>
+        </w:tc>
+      </w:tr>
+      <w:tr>
+        <w:tc>
+          <w:tcPr>
+            <w:tcW w:w="2831" w:type="dxa"/>
+          </w:tcPr>
+          <w:p>
+            <w:pPr>
+              <w:pBdr>
+                <w:top w:val="none" w:sz="0" w:space="0" w:color="auto"/>
+                <w:left w:val="none" w:sz="0" w:space="0" w:color="auto"/>
+                <w:bottom w:val="none" w:sz="0" w:space="0" w:color="auto"/>
+                <w:right w:val="none" w:sz="0" w:space="0" w:color="auto"/>
+                <w:between w:val="none" w:sz="0" w:space="0" w:color="auto"/>
+              </w:pBdr>
+              <w:jc w:val="center"/>
+              <w:rPr>
+                <w:rFonts w:ascii="Arial" w:eastAsia="Arial" w:hAnsi="Arial" w:cs="Arial"/>
+                <w:sz w:val="24"/>
+                <w:szCs w:val="24"/>
+              </w:rPr>
+            </w:pPr>
+            <w:r>
+              <w:rPr>
+                <w:rFonts w:ascii="Arial" w:eastAsia="Arial" w:hAnsi="Arial" w:cs="Arial"/>
+                <w:sz w:val="24"/>
+                <w:szCs w:val="24"/>
+              </w:rPr>
+              <w:t>02/12</w:t>
+            </w:r>
+            <w:r>
+              <w:rPr>
+                <w:rFonts w:ascii="Arial" w:eastAsia="Arial" w:hAnsi="Arial" w:cs="Arial"/>
+                <w:sz w:val="24"/>
+                <w:szCs w:val="24"/>
+              </w:rPr>
+              <w:t>/17</w:t>
+            </w:r>
+          </w:p>
+        </w:tc>
+        <w:tc>
+          <w:tcPr>
+            <w:tcW w:w="5663" w:type="dxa"/>
+          </w:tcPr>
+          <w:p>
+            <w:pPr>
+              <w:pBdr>
+                <w:top w:val="none" w:sz="0" w:space="0" w:color="auto"/>
+                <w:left w:val="none" w:sz="0" w:space="0" w:color="auto"/>
+                <w:bottom w:val="none" w:sz="0" w:space="0" w:color="auto"/>
+                <w:right w:val="none" w:sz="0" w:space="0" w:color="auto"/>
+                <w:between w:val="none" w:sz="0" w:space="0" w:color="auto"/>
+              </w:pBdr>
+              <w:jc w:val="center"/>
+              <w:rPr>
+                <w:rFonts w:ascii="Arial" w:eastAsia="Arial" w:hAnsi="Arial" w:cs="Arial"/>
+                <w:sz w:val="24"/>
+                <w:szCs w:val="24"/>
+              </w:rPr>
+            </w:pPr>
+            <w:r>
+              <w:rPr>
+                <w:rFonts w:ascii="Arial" w:eastAsia="Arial" w:hAnsi="Arial" w:cs="Arial"/>
+                <w:sz w:val="24"/>
+                <w:szCs w:val="24"/>
+              </w:rPr>
+              <w:t>Claudia Palomino</w:t>
+            </w:r>
           </w:p>
         </w:tc>
       </w:tr>
@@ -1922,7 +1994,13 @@
           </w:tcPr>
           <w:p>
             <w:r>
-              <w:t>&lt;acrónimo del sistema&gt;</w:t>
+              <w:t>&lt;</w:t>
+            </w:r>
+            <w:r>
+              <w:t>acrónimo del sistema</w:t>
+            </w:r>
+            <w:r>
+              <w:t>&gt;</w:t>
             </w:r>
           </w:p>
         </w:tc>
@@ -1944,7 +2022,13 @@
           </w:tcPr>
           <w:p>
             <w:r>
-              <w:t>&lt;fecha de petición de cambio&gt;</w:t>
+              <w:t>&lt;</w:t>
+            </w:r>
+            <w:r>
+              <w:t>fecha de petición de cambio</w:t>
+            </w:r>
+            <w:r>
+              <w:t>&gt;</w:t>
             </w:r>
           </w:p>
         </w:tc>
@@ -1969,7 +2053,13 @@
               <w:jc w:val="both"/>
             </w:pPr>
             <w:r>
-              <w:t>&lt;estado del cambio&gt;</w:t>
+              <w:t>&lt;</w:t>
+            </w:r>
+            <w:r>
+              <w:t>estado del cambio</w:t>
+            </w:r>
+            <w:r>
+              <w:t>&gt;</w:t>
             </w:r>
           </w:p>
         </w:tc>
@@ -1991,7 +2081,13 @@
           </w:tcPr>
           <w:p>
             <w:r>
-              <w:t>&lt;persona que  identificado la necesidad del cambio/cargo&gt;</w:t>
+              <w:t>&lt;</w:t>
+            </w:r>
+            <w:r>
+              <w:t>persona que  identificado la necesidad del cambio/cargo</w:t>
+            </w:r>
+            <w:r>
+              <w:t>&gt;</w:t>
             </w:r>
           </w:p>
         </w:tc>
@@ -2013,7 +2109,13 @@
           </w:tcPr>
           <w:p>
             <w:r>
-              <w:t>&lt;persona que formaliza la petición del cambio/cargo&gt;</w:t>
+              <w:t>&lt;</w:t>
+            </w:r>
+            <w:r>
+              <w:t>persona que formaliza la petición del cambio/cargo</w:t>
+            </w:r>
+            <w:r>
+              <w:t>&gt;</w:t>
             </w:r>
           </w:p>
         </w:tc>
@@ -2035,7 +2137,13 @@
           </w:tcPr>
           <w:p>
             <w:r>
-              <w:t>&lt;definir el cambio solicitado, detallando “donde” y “quien”&gt;</w:t>
+              <w:t>&lt;</w:t>
+            </w:r>
+            <w:r>
+              <w:t>definir el cambio solicitado, detallando “donde” y “quien”</w:t>
+            </w:r>
+            <w:r>
+              <w:t>&gt;</w:t>
             </w:r>
           </w:p>
         </w:tc>
@@ -2057,7 +2165,13 @@
           </w:tcPr>
           <w:p>
             <w:r>
-              <w:t>&lt;explicar el argumento del cambio solicitado&gt;</w:t>
+              <w:t>&lt;</w:t>
+            </w:r>
+            <w:r>
+              <w:t>explicar el argumento del cambio solicitado</w:t>
+            </w:r>
+            <w:r>
+              <w:t>&gt;</w:t>
             </w:r>
           </w:p>
         </w:tc>
@@ -2079,7 +2193,13 @@
           </w:tcPr>
           <w:p>
             <w:r>
-              <w:t>&lt;fecha de aceptación de la solicitud de cambio&gt;</w:t>
+              <w:t>&lt;</w:t>
+            </w:r>
+            <w:r>
+              <w:t>fecha de aceptación de la solicitud de cambio</w:t>
+            </w:r>
+            <w:r>
+              <w:t>&gt;</w:t>
             </w:r>
           </w:p>
         </w:tc>
@@ -2101,7 +2221,19 @@
           </w:tcPr>
           <w:p>
             <w:r>
-              <w:t>&lt;usuario que aceptó de la solicitud de cambio &gt;</w:t>
+              <w:t>&lt;</w:t>
+            </w:r>
+            <w:r>
+              <w:t>usuario que aceptó</w:t>
+            </w:r>
+            <w:r>
+              <w:t xml:space="preserve"> de la solicitud de cambio</w:t>
+            </w:r>
+            <w:r>
+              <w:t xml:space="preserve"> </w:t>
+            </w:r>
+            <w:r>
+              <w:t>&gt;</w:t>
             </w:r>
           </w:p>
         </w:tc>
@@ -2129,7 +2261,10 @@
               <w:t xml:space="preserve">personas que integran </w:t>
             </w:r>
             <w:r>
-              <w:t>el comité de control de cambios&gt;</w:t>
+              <w:t>el comité de control de cambios</w:t>
+            </w:r>
+            <w:r>
+              <w:t>&gt;</w:t>
             </w:r>
           </w:p>
         </w:tc>
@@ -2151,7 +2286,19 @@
           </w:tcPr>
           <w:p>
             <w:r>
-              <w:t>&lt;fecha de aprobación de la solicitud de cambio &gt;</w:t>
+              <w:t xml:space="preserve">&lt;fecha de </w:t>
+            </w:r>
+            <w:r>
+              <w:t>aprobación</w:t>
+            </w:r>
+            <w:r>
+              <w:t xml:space="preserve"> de la solicitud de cambio</w:t>
+            </w:r>
+            <w:r>
+              <w:t xml:space="preserve"> </w:t>
+            </w:r>
+            <w:r>
+              <w:t>&gt;</w:t>
             </w:r>
           </w:p>
         </w:tc>
@@ -2182,7 +2329,19 @@
           </w:tcPr>
           <w:p>
             <w:r>
-              <w:t>&lt;fecha de inicio de implementación de la solicitud de cambio &gt;</w:t>
+              <w:t xml:space="preserve">&lt;fecha de </w:t>
+            </w:r>
+            <w:r>
+              <w:t xml:space="preserve">inicio de implementación </w:t>
+            </w:r>
+            <w:r>
+              <w:t>de la solicitud de cambio</w:t>
+            </w:r>
+            <w:r>
+              <w:t xml:space="preserve"> </w:t>
+            </w:r>
+            <w:r>
+              <w:t>&gt;</w:t>
             </w:r>
           </w:p>
         </w:tc>
@@ -2210,7 +2369,10 @@
               <w:t xml:space="preserve">personas que integran </w:t>
             </w:r>
             <w:r>
-              <w:t>el equipo de desarrollo&gt;</w:t>
+              <w:t>el equipo de desarrollo</w:t>
+            </w:r>
+            <w:r>
+              <w:t>&gt;</w:t>
             </w:r>
           </w:p>
         </w:tc>
@@ -2235,7 +2397,13 @@
               <w:t>&lt;</w:t>
             </w:r>
             <w:r>
-              <w:t xml:space="preserve">fecha fin de la implementación de la solicitud de cambio </w:t>
+              <w:t>fecha fin de la implementa</w:t>
+            </w:r>
+            <w:r>
+              <w:t>ción de la solicitud de cambio</w:t>
+            </w:r>
+            <w:r>
+              <w:t xml:space="preserve"> </w:t>
             </w:r>
             <w:r>
               <w:t>&gt;</w:t>
@@ -2263,7 +2431,16 @@
               <w:t>&lt;</w:t>
             </w:r>
             <w:r>
-              <w:t xml:space="preserve">fecha de verificación de la solicitud de cambio </w:t>
+              <w:t xml:space="preserve">fecha de </w:t>
+            </w:r>
+            <w:r>
+              <w:t>verificación</w:t>
+            </w:r>
+            <w:r>
+              <w:t xml:space="preserve"> de la solicitud de cambio</w:t>
+            </w:r>
+            <w:r>
+              <w:t xml:space="preserve"> </w:t>
             </w:r>
             <w:r>
               <w:t>&gt;</w:t>
@@ -4340,8 +4517,2634 @@
         </w:rPr>
         <w:t>El plazo máximo para el analisis de la solicitud de cambio es de 2 días.</w:t>
       </w:r>
-      <w:bookmarkStart w:id="0" w:name="_GoBack"/>
-      <w:bookmarkEnd w:id="0"/>
+    </w:p>
+    <w:p>
+      <w:pPr>
+        <w:pStyle w:val="Prrafodelista"/>
+        <w:spacing w:after="0"/>
+        <w:ind w:left="1080"/>
+        <w:jc w:val="both"/>
+        <w:rPr>
+          <w:rFonts w:ascii="Arial" w:eastAsia="Arial" w:hAnsi="Arial" w:cs="Arial"/>
+        </w:rPr>
+      </w:pPr>
+    </w:p>
+    <w:p>
+      <w:pPr>
+        <w:pStyle w:val="Prrafodelista"/>
+        <w:numPr>
+          <w:ilvl w:val="2"/>
+          <w:numId w:val="8"/>
+        </w:numPr>
+        <w:spacing w:after="0"/>
+        <w:jc w:val="both"/>
+        <w:rPr>
+          <w:rFonts w:ascii="Arial" w:eastAsia="Arial" w:hAnsi="Arial" w:cs="Arial"/>
+          <w:b/>
+        </w:rPr>
+      </w:pPr>
+      <w:r>
+        <w:rPr>
+          <w:rFonts w:ascii="Arial" w:eastAsia="Arial" w:hAnsi="Arial" w:cs="Arial"/>
+          <w:b/>
+        </w:rPr>
+        <w:t>Clasificar el cambio</w:t>
+      </w:r>
+    </w:p>
+    <w:p>
+      <w:pPr>
+        <w:pStyle w:val="Prrafodelista"/>
+        <w:numPr>
+          <w:ilvl w:val="0"/>
+          <w:numId w:val="21"/>
+        </w:numPr>
+        <w:spacing w:after="0"/>
+        <w:ind w:left="1440"/>
+        <w:jc w:val="both"/>
+        <w:rPr>
+          <w:rFonts w:ascii="Arial" w:eastAsia="Arial" w:hAnsi="Arial" w:cs="Arial"/>
+          <w:b/>
+        </w:rPr>
+      </w:pPr>
+      <w:r>
+        <w:rPr>
+          <w:rFonts w:ascii="Arial" w:eastAsia="Arial" w:hAnsi="Arial" w:cs="Arial"/>
+          <w:b/>
+        </w:rPr>
+        <w:t>Actividades</w:t>
+      </w:r>
+    </w:p>
+    <w:p>
+      <w:pPr>
+        <w:pStyle w:val="Prrafodelista"/>
+        <w:numPr>
+          <w:ilvl w:val="0"/>
+          <w:numId w:val="17"/>
+        </w:numPr>
+        <w:spacing w:after="0"/>
+        <w:jc w:val="both"/>
+        <w:rPr>
+          <w:rFonts w:ascii="Arial" w:eastAsia="Arial" w:hAnsi="Arial" w:cs="Arial"/>
+        </w:rPr>
+      </w:pPr>
+      <w:r>
+        <w:rPr>
+          <w:rFonts w:ascii="Arial" w:eastAsia="Arial" w:hAnsi="Arial" w:cs="Arial"/>
+        </w:rPr>
+        <w:t xml:space="preserve">El responsable revisa </w:t>
+      </w:r>
+      <w:r>
+        <w:rPr>
+          <w:rFonts w:ascii="Arial" w:eastAsia="Arial" w:hAnsi="Arial" w:cs="Arial"/>
+        </w:rPr>
+        <w:t>detalladamente</w:t>
+      </w:r>
+      <w:r>
+        <w:rPr>
+          <w:rFonts w:ascii="Arial" w:eastAsia="Arial" w:hAnsi="Arial" w:cs="Arial"/>
+        </w:rPr>
+        <w:t xml:space="preserve"> la solicitud</w:t>
+      </w:r>
+      <w:r>
+        <w:rPr>
+          <w:rFonts w:ascii="Arial" w:eastAsia="Arial" w:hAnsi="Arial" w:cs="Arial"/>
+        </w:rPr>
+        <w:t xml:space="preserve"> </w:t>
+      </w:r>
+    </w:p>
+    <w:p>
+      <w:pPr>
+        <w:pStyle w:val="Prrafodelista"/>
+        <w:numPr>
+          <w:ilvl w:val="0"/>
+          <w:numId w:val="17"/>
+        </w:numPr>
+        <w:spacing w:after="0"/>
+        <w:jc w:val="both"/>
+        <w:rPr>
+          <w:rFonts w:ascii="Arial" w:eastAsia="Arial" w:hAnsi="Arial" w:cs="Arial"/>
+        </w:rPr>
+      </w:pPr>
+      <w:r>
+        <w:rPr>
+          <w:rFonts w:ascii="Arial" w:eastAsia="Arial" w:hAnsi="Arial" w:cs="Arial"/>
+        </w:rPr>
+        <w:t xml:space="preserve">En base al </w:t>
+      </w:r>
+      <w:r>
+        <w:rPr>
+          <w:rFonts w:ascii="Arial" w:eastAsia="Arial" w:hAnsi="Arial" w:cs="Arial"/>
+        </w:rPr>
+        <w:t>literal 2.4 “Tipificación de cambios” y 2.5 “Prioridad de cambios”, se realizará la clasificación de los cambios solicitados.</w:t>
+      </w:r>
+    </w:p>
+    <w:p>
+      <w:pPr>
+        <w:spacing w:after="0"/>
+        <w:ind w:left="1440"/>
+        <w:jc w:val="both"/>
+        <w:rPr>
+          <w:rFonts w:ascii="Arial" w:eastAsia="Arial" w:hAnsi="Arial" w:cs="Arial"/>
+        </w:rPr>
+      </w:pPr>
+    </w:p>
+    <w:p>
+      <w:pPr>
+        <w:pStyle w:val="Prrafodelista"/>
+        <w:numPr>
+          <w:ilvl w:val="0"/>
+          <w:numId w:val="21"/>
+        </w:numPr>
+        <w:spacing w:after="0"/>
+        <w:ind w:left="1440"/>
+        <w:jc w:val="both"/>
+        <w:rPr>
+          <w:rFonts w:ascii="Arial" w:eastAsia="Arial" w:hAnsi="Arial" w:cs="Arial"/>
+          <w:b/>
+        </w:rPr>
+      </w:pPr>
+      <w:r>
+        <w:rPr>
+          <w:rFonts w:ascii="Arial" w:eastAsia="Arial" w:hAnsi="Arial" w:cs="Arial"/>
+          <w:b/>
+        </w:rPr>
+        <w:t>Documentación</w:t>
+      </w:r>
+    </w:p>
+    <w:p>
+      <w:pPr>
+        <w:pStyle w:val="Prrafodelista"/>
+        <w:numPr>
+          <w:ilvl w:val="0"/>
+          <w:numId w:val="22"/>
+        </w:numPr>
+        <w:spacing w:after="0"/>
+        <w:ind w:left="1843" w:hanging="425"/>
+        <w:jc w:val="both"/>
+        <w:rPr>
+          <w:rFonts w:ascii="Arial" w:eastAsia="Arial" w:hAnsi="Arial" w:cs="Arial"/>
+        </w:rPr>
+      </w:pPr>
+      <w:r>
+        <w:rPr>
+          <w:rFonts w:ascii="Arial" w:eastAsia="Arial" w:hAnsi="Arial" w:cs="Arial"/>
+        </w:rPr>
+        <w:t>Se revisará la solicitud de cambio.</w:t>
+      </w:r>
+    </w:p>
+    <w:p>
+      <w:pPr>
+        <w:pStyle w:val="Prrafodelista"/>
+        <w:spacing w:after="0"/>
+        <w:ind w:left="2520"/>
+        <w:jc w:val="both"/>
+        <w:rPr>
+          <w:rFonts w:ascii="Arial" w:eastAsia="Arial" w:hAnsi="Arial" w:cs="Arial"/>
+          <w:b/>
+        </w:rPr>
+      </w:pPr>
+    </w:p>
+    <w:p>
+      <w:pPr>
+        <w:pStyle w:val="Prrafodelista"/>
+        <w:numPr>
+          <w:ilvl w:val="0"/>
+          <w:numId w:val="21"/>
+        </w:numPr>
+        <w:spacing w:after="0"/>
+        <w:ind w:left="1440"/>
+        <w:jc w:val="both"/>
+        <w:rPr>
+          <w:rFonts w:ascii="Arial" w:eastAsia="Arial" w:hAnsi="Arial" w:cs="Arial"/>
+          <w:b/>
+        </w:rPr>
+      </w:pPr>
+      <w:r>
+        <w:rPr>
+          <w:rFonts w:ascii="Arial" w:eastAsia="Arial" w:hAnsi="Arial" w:cs="Arial"/>
+          <w:b/>
+        </w:rPr>
+        <w:t>Políticas</w:t>
+      </w:r>
+    </w:p>
+    <w:p>
+      <w:pPr>
+        <w:pStyle w:val="Prrafodelista"/>
+        <w:numPr>
+          <w:ilvl w:val="0"/>
+          <w:numId w:val="22"/>
+        </w:numPr>
+        <w:spacing w:after="0"/>
+        <w:ind w:left="1843" w:hanging="425"/>
+        <w:jc w:val="both"/>
+        <w:rPr>
+          <w:rFonts w:ascii="Arial" w:eastAsia="Arial" w:hAnsi="Arial" w:cs="Arial"/>
+        </w:rPr>
+      </w:pPr>
+      <w:r>
+        <w:rPr>
+          <w:rFonts w:ascii="Arial" w:eastAsia="Arial" w:hAnsi="Arial" w:cs="Arial"/>
+        </w:rPr>
+        <w:t xml:space="preserve">Se </w:t>
+      </w:r>
+      <w:r>
+        <w:rPr>
+          <w:rFonts w:ascii="Arial" w:eastAsia="Arial" w:hAnsi="Arial" w:cs="Arial"/>
+        </w:rPr>
+        <w:t>registra</w:t>
+      </w:r>
+      <w:r>
+        <w:rPr>
+          <w:rFonts w:ascii="Arial" w:eastAsia="Arial" w:hAnsi="Arial" w:cs="Arial"/>
+        </w:rPr>
+        <w:t xml:space="preserve"> la clasificación del cambio de la solicitud.</w:t>
+      </w:r>
+    </w:p>
+    <w:p>
+      <w:pPr>
+        <w:pStyle w:val="Prrafodelista"/>
+        <w:spacing w:after="0"/>
+        <w:ind w:left="1080"/>
+        <w:jc w:val="both"/>
+        <w:rPr>
+          <w:rFonts w:ascii="Arial" w:eastAsia="Arial" w:hAnsi="Arial" w:cs="Arial"/>
+        </w:rPr>
+      </w:pPr>
+    </w:p>
+    <w:p>
+      <w:pPr>
+        <w:pStyle w:val="Prrafodelista"/>
+        <w:numPr>
+          <w:ilvl w:val="2"/>
+          <w:numId w:val="8"/>
+        </w:numPr>
+        <w:spacing w:after="0"/>
+        <w:jc w:val="both"/>
+        <w:rPr>
+          <w:rFonts w:ascii="Arial" w:eastAsia="Arial" w:hAnsi="Arial" w:cs="Arial"/>
+          <w:b/>
+        </w:rPr>
+      </w:pPr>
+      <w:r>
+        <w:rPr>
+          <w:rFonts w:ascii="Arial" w:eastAsia="Arial" w:hAnsi="Arial" w:cs="Arial"/>
+          <w:b/>
+        </w:rPr>
+        <w:t>Evaluación del impacto y riesgos</w:t>
+      </w:r>
+    </w:p>
+    <w:p>
+      <w:pPr>
+        <w:pStyle w:val="Prrafodelista"/>
+        <w:numPr>
+          <w:ilvl w:val="0"/>
+          <w:numId w:val="23"/>
+        </w:numPr>
+        <w:spacing w:after="0"/>
+        <w:ind w:firstLine="414"/>
+        <w:jc w:val="both"/>
+        <w:rPr>
+          <w:rFonts w:ascii="Arial" w:eastAsia="Arial" w:hAnsi="Arial" w:cs="Arial"/>
+          <w:b/>
+        </w:rPr>
+      </w:pPr>
+      <w:r>
+        <w:rPr>
+          <w:rFonts w:ascii="Arial" w:eastAsia="Arial" w:hAnsi="Arial" w:cs="Arial"/>
+          <w:b/>
+        </w:rPr>
+        <w:t>Actividades</w:t>
+      </w:r>
+    </w:p>
+    <w:p>
+      <w:pPr>
+        <w:pStyle w:val="Prrafodelista"/>
+        <w:numPr>
+          <w:ilvl w:val="0"/>
+          <w:numId w:val="17"/>
+        </w:numPr>
+        <w:spacing w:after="0"/>
+        <w:jc w:val="both"/>
+        <w:rPr>
+          <w:rFonts w:ascii="Arial" w:eastAsia="Arial" w:hAnsi="Arial" w:cs="Arial"/>
+        </w:rPr>
+      </w:pPr>
+      <w:r>
+        <w:rPr>
+          <w:rFonts w:ascii="Arial" w:eastAsia="Arial" w:hAnsi="Arial" w:cs="Arial"/>
+        </w:rPr>
+        <w:t xml:space="preserve">El </w:t>
+      </w:r>
+      <w:r>
+        <w:rPr>
+          <w:rFonts w:ascii="Arial" w:eastAsia="Arial" w:hAnsi="Arial" w:cs="Arial"/>
+        </w:rPr>
+        <w:t xml:space="preserve">encargado del </w:t>
+      </w:r>
+      <w:r>
+        <w:rPr>
+          <w:rFonts w:ascii="Arial" w:eastAsia="Arial" w:hAnsi="Arial" w:cs="Arial"/>
+        </w:rPr>
+        <w:t>comit</w:t>
+      </w:r>
+      <w:r>
+        <w:rPr>
+          <w:rFonts w:ascii="Arial" w:eastAsia="Arial" w:hAnsi="Arial" w:cs="Arial"/>
+        </w:rPr>
+        <w:t>é de control de cambios convoca</w:t>
+      </w:r>
+      <w:r>
+        <w:rPr>
+          <w:rFonts w:ascii="Arial" w:eastAsia="Arial" w:hAnsi="Arial" w:cs="Arial"/>
+        </w:rPr>
+        <w:t>ra</w:t>
+      </w:r>
+      <w:r>
+        <w:rPr>
+          <w:rFonts w:ascii="Arial" w:eastAsia="Arial" w:hAnsi="Arial" w:cs="Arial"/>
+        </w:rPr>
+        <w:t xml:space="preserve"> a una reunión</w:t>
+      </w:r>
+      <w:r>
+        <w:rPr>
+          <w:rFonts w:ascii="Arial" w:eastAsia="Arial" w:hAnsi="Arial" w:cs="Arial"/>
+        </w:rPr>
+        <w:t xml:space="preserve"> </w:t>
+      </w:r>
+    </w:p>
+    <w:p>
+      <w:pPr>
+        <w:pStyle w:val="Prrafodelista"/>
+        <w:numPr>
+          <w:ilvl w:val="0"/>
+          <w:numId w:val="17"/>
+        </w:numPr>
+        <w:spacing w:after="0"/>
+        <w:jc w:val="both"/>
+        <w:rPr>
+          <w:rFonts w:ascii="Arial" w:eastAsia="Arial" w:hAnsi="Arial" w:cs="Arial"/>
+        </w:rPr>
+      </w:pPr>
+      <w:r>
+        <w:rPr>
+          <w:rFonts w:ascii="Arial" w:eastAsia="Arial" w:hAnsi="Arial" w:cs="Arial"/>
+        </w:rPr>
+        <w:t>Se evaluar</w:t>
+      </w:r>
+      <w:r>
+        <w:rPr>
+          <w:rFonts w:ascii="Arial" w:eastAsia="Arial" w:hAnsi="Arial" w:cs="Arial"/>
+        </w:rPr>
+        <w:t xml:space="preserve">la solicitud </w:t>
+      </w:r>
+      <w:r>
+        <w:rPr>
+          <w:rFonts w:ascii="Arial" w:eastAsia="Arial" w:hAnsi="Arial" w:cs="Arial"/>
+        </w:rPr>
+        <w:t>de acu</w:t>
+      </w:r>
+      <w:r>
+        <w:rPr>
+          <w:rFonts w:ascii="Arial" w:eastAsia="Arial" w:hAnsi="Arial" w:cs="Arial"/>
+        </w:rPr>
+        <w:t>erdo a la matriz de prioridades definida en el literal 2.5.</w:t>
+      </w:r>
+    </w:p>
+    <w:p>
+      <w:pPr>
+        <w:pStyle w:val="Prrafodelista"/>
+        <w:numPr>
+          <w:ilvl w:val="0"/>
+          <w:numId w:val="17"/>
+        </w:numPr>
+        <w:spacing w:after="0"/>
+        <w:jc w:val="both"/>
+        <w:rPr>
+          <w:rFonts w:ascii="Arial" w:eastAsia="Arial" w:hAnsi="Arial" w:cs="Arial"/>
+        </w:rPr>
+      </w:pPr>
+      <w:r>
+        <w:rPr>
+          <w:rFonts w:ascii="Arial" w:eastAsia="Arial" w:hAnsi="Arial" w:cs="Arial"/>
+        </w:rPr>
+        <w:t>Se realiza</w:t>
+      </w:r>
+      <w:r>
+        <w:rPr>
+          <w:rFonts w:ascii="Arial" w:eastAsia="Arial" w:hAnsi="Arial" w:cs="Arial"/>
+        </w:rPr>
+        <w:t xml:space="preserve"> el análisis</w:t>
+      </w:r>
+      <w:r>
+        <w:rPr>
+          <w:rFonts w:ascii="Arial" w:eastAsia="Arial" w:hAnsi="Arial" w:cs="Arial"/>
+        </w:rPr>
+        <w:t xml:space="preserve"> del </w:t>
+      </w:r>
+      <w:r>
+        <w:rPr>
+          <w:rFonts w:ascii="Arial" w:eastAsia="Arial" w:hAnsi="Arial" w:cs="Arial"/>
+        </w:rPr>
+        <w:t>alca</w:t>
+      </w:r>
+      <w:r>
+        <w:rPr>
+          <w:rFonts w:ascii="Arial" w:eastAsia="Arial" w:hAnsi="Arial" w:cs="Arial"/>
+        </w:rPr>
+        <w:t xml:space="preserve">nce del </w:t>
+      </w:r>
+      <w:r>
+        <w:rPr>
+          <w:rFonts w:ascii="Arial" w:eastAsia="Arial" w:hAnsi="Arial" w:cs="Arial"/>
+        </w:rPr>
+        <w:t>cambio.</w:t>
+      </w:r>
+    </w:p>
+    <w:p>
+      <w:pPr>
+        <w:pStyle w:val="Prrafodelista"/>
+        <w:numPr>
+          <w:ilvl w:val="0"/>
+          <w:numId w:val="17"/>
+        </w:numPr>
+        <w:spacing w:after="0"/>
+        <w:jc w:val="both"/>
+        <w:rPr>
+          <w:rFonts w:ascii="Arial" w:eastAsia="Arial" w:hAnsi="Arial" w:cs="Arial"/>
+        </w:rPr>
+      </w:pPr>
+      <w:r>
+        <w:rPr>
+          <w:rFonts w:ascii="Arial" w:eastAsia="Arial" w:hAnsi="Arial" w:cs="Arial"/>
+        </w:rPr>
+        <w:t>Se realiza el análisis</w:t>
+      </w:r>
+      <w:r>
+        <w:rPr>
+          <w:rFonts w:ascii="Arial" w:eastAsia="Arial" w:hAnsi="Arial" w:cs="Arial"/>
+        </w:rPr>
+        <w:t xml:space="preserve"> del impacto en otros cambios.</w:t>
+      </w:r>
+    </w:p>
+    <w:p>
+      <w:pPr>
+        <w:pStyle w:val="Prrafodelista"/>
+        <w:numPr>
+          <w:ilvl w:val="0"/>
+          <w:numId w:val="17"/>
+        </w:numPr>
+        <w:spacing w:after="0"/>
+        <w:jc w:val="both"/>
+        <w:rPr>
+          <w:rFonts w:ascii="Arial" w:eastAsia="Arial" w:hAnsi="Arial" w:cs="Arial"/>
+        </w:rPr>
+      </w:pPr>
+      <w:r>
+        <w:rPr>
+          <w:rFonts w:ascii="Arial" w:eastAsia="Arial" w:hAnsi="Arial" w:cs="Arial"/>
+        </w:rPr>
+        <w:t>Se realiza el análisis de ítems afectados.</w:t>
+      </w:r>
+    </w:p>
+    <w:p>
+      <w:pPr>
+        <w:pStyle w:val="Prrafodelista"/>
+        <w:numPr>
+          <w:ilvl w:val="0"/>
+          <w:numId w:val="17"/>
+        </w:numPr>
+        <w:spacing w:after="0"/>
+        <w:jc w:val="both"/>
+        <w:rPr>
+          <w:rFonts w:ascii="Arial" w:eastAsia="Arial" w:hAnsi="Arial" w:cs="Arial"/>
+        </w:rPr>
+      </w:pPr>
+      <w:r>
+        <w:rPr>
+          <w:rFonts w:ascii="Arial" w:eastAsia="Arial" w:hAnsi="Arial" w:cs="Arial"/>
+        </w:rPr>
+        <w:t>Se genera un documento donde se muestre el impacto del cambio.</w:t>
+      </w:r>
+    </w:p>
+    <w:p>
+      <w:pPr>
+        <w:spacing w:after="0"/>
+        <w:ind w:left="1440"/>
+        <w:jc w:val="both"/>
+        <w:rPr>
+          <w:rFonts w:ascii="Arial" w:eastAsia="Arial" w:hAnsi="Arial" w:cs="Arial"/>
+        </w:rPr>
+      </w:pPr>
+    </w:p>
+    <w:p>
+      <w:pPr>
+        <w:pStyle w:val="Prrafodelista"/>
+        <w:numPr>
+          <w:ilvl w:val="0"/>
+          <w:numId w:val="23"/>
+        </w:numPr>
+        <w:spacing w:after="0"/>
+        <w:ind w:left="1440"/>
+        <w:jc w:val="both"/>
+        <w:rPr>
+          <w:rFonts w:ascii="Arial" w:eastAsia="Arial" w:hAnsi="Arial" w:cs="Arial"/>
+          <w:b/>
+        </w:rPr>
+      </w:pPr>
+      <w:r>
+        <w:rPr>
+          <w:rFonts w:ascii="Arial" w:eastAsia="Arial" w:hAnsi="Arial" w:cs="Arial"/>
+          <w:b/>
+        </w:rPr>
+        <w:t>Documentación</w:t>
+      </w:r>
+    </w:p>
+    <w:p>
+      <w:pPr>
+        <w:pStyle w:val="Prrafodelista"/>
+        <w:numPr>
+          <w:ilvl w:val="0"/>
+          <w:numId w:val="22"/>
+        </w:numPr>
+        <w:spacing w:after="0"/>
+        <w:ind w:left="1843" w:hanging="425"/>
+        <w:jc w:val="both"/>
+        <w:rPr>
+          <w:rFonts w:ascii="Arial" w:eastAsia="Arial" w:hAnsi="Arial" w:cs="Arial"/>
+        </w:rPr>
+      </w:pPr>
+      <w:r>
+        <w:rPr>
+          <w:rFonts w:ascii="Arial" w:eastAsia="Arial" w:hAnsi="Arial" w:cs="Arial"/>
+        </w:rPr>
+        <w:t>Se revisará la matriz de trazabilidad de requisitos vs casos de uso.</w:t>
+      </w:r>
+    </w:p>
+    <w:p>
+      <w:pPr>
+        <w:pStyle w:val="Prrafodelista"/>
+        <w:numPr>
+          <w:ilvl w:val="0"/>
+          <w:numId w:val="22"/>
+        </w:numPr>
+        <w:spacing w:after="0"/>
+        <w:ind w:left="1843" w:hanging="425"/>
+        <w:jc w:val="both"/>
+        <w:rPr>
+          <w:rFonts w:ascii="Arial" w:eastAsia="Arial" w:hAnsi="Arial" w:cs="Arial"/>
+        </w:rPr>
+      </w:pPr>
+      <w:r>
+        <w:rPr>
+          <w:rFonts w:ascii="Arial" w:eastAsia="Arial" w:hAnsi="Arial" w:cs="Arial"/>
+        </w:rPr>
+        <w:t xml:space="preserve">Se revisará la </w:t>
+      </w:r>
+      <w:r>
+        <w:rPr>
+          <w:rFonts w:ascii="Arial" w:eastAsia="Arial" w:hAnsi="Arial" w:cs="Arial"/>
+        </w:rPr>
+        <w:t>matriz de trazabilidad de casos de uso vs clases</w:t>
+      </w:r>
+      <w:r>
+        <w:rPr>
+          <w:rFonts w:ascii="Arial" w:eastAsia="Arial" w:hAnsi="Arial" w:cs="Arial"/>
+        </w:rPr>
+        <w:t>.</w:t>
+      </w:r>
+    </w:p>
+    <w:p>
+      <w:pPr>
+        <w:pStyle w:val="Prrafodelista"/>
+        <w:spacing w:after="0"/>
+        <w:ind w:left="2520"/>
+        <w:jc w:val="both"/>
+        <w:rPr>
+          <w:rFonts w:ascii="Arial" w:eastAsia="Arial" w:hAnsi="Arial" w:cs="Arial"/>
+          <w:b/>
+        </w:rPr>
+      </w:pPr>
+    </w:p>
+    <w:p>
+      <w:pPr>
+        <w:pStyle w:val="Prrafodelista"/>
+        <w:numPr>
+          <w:ilvl w:val="0"/>
+          <w:numId w:val="23"/>
+        </w:numPr>
+        <w:spacing w:after="0"/>
+        <w:ind w:left="1440"/>
+        <w:jc w:val="both"/>
+        <w:rPr>
+          <w:rFonts w:ascii="Arial" w:eastAsia="Arial" w:hAnsi="Arial" w:cs="Arial"/>
+          <w:b/>
+        </w:rPr>
+      </w:pPr>
+      <w:r>
+        <w:rPr>
+          <w:rFonts w:ascii="Arial" w:eastAsia="Arial" w:hAnsi="Arial" w:cs="Arial"/>
+          <w:b/>
+        </w:rPr>
+        <w:t>Políticas</w:t>
+      </w:r>
+    </w:p>
+    <w:p>
+      <w:pPr>
+        <w:pStyle w:val="Prrafodelista"/>
+        <w:numPr>
+          <w:ilvl w:val="0"/>
+          <w:numId w:val="22"/>
+        </w:numPr>
+        <w:spacing w:after="0"/>
+        <w:ind w:left="1843" w:hanging="425"/>
+        <w:jc w:val="both"/>
+        <w:rPr>
+          <w:rFonts w:ascii="Arial" w:eastAsia="Arial" w:hAnsi="Arial" w:cs="Arial"/>
+        </w:rPr>
+      </w:pPr>
+      <w:r>
+        <w:rPr>
+          <w:rFonts w:ascii="Arial" w:eastAsia="Arial" w:hAnsi="Arial" w:cs="Arial"/>
+        </w:rPr>
+        <w:t>La evaluación no debe exceder más de tres días</w:t>
+      </w:r>
+      <w:r>
+        <w:rPr>
+          <w:rFonts w:ascii="Arial" w:eastAsia="Arial" w:hAnsi="Arial" w:cs="Arial"/>
+        </w:rPr>
+        <w:t>.</w:t>
+      </w:r>
+    </w:p>
+    <w:p>
+      <w:pPr>
+        <w:pStyle w:val="Prrafodelista"/>
+        <w:numPr>
+          <w:ilvl w:val="0"/>
+          <w:numId w:val="22"/>
+        </w:numPr>
+        <w:spacing w:after="0"/>
+        <w:ind w:left="1843" w:hanging="425"/>
+        <w:jc w:val="both"/>
+        <w:rPr>
+          <w:rFonts w:ascii="Arial" w:eastAsia="Arial" w:hAnsi="Arial" w:cs="Arial"/>
+        </w:rPr>
+      </w:pPr>
+      <w:r>
+        <w:rPr>
+          <w:rFonts w:ascii="Arial" w:eastAsia="Arial" w:hAnsi="Arial" w:cs="Arial"/>
+        </w:rPr>
+        <w:t>Deben estar presentes todos los integrantes del comité del control de cambios.</w:t>
+      </w:r>
+    </w:p>
+    <w:p>
+      <w:pPr>
+        <w:pStyle w:val="Prrafodelista"/>
+        <w:spacing w:after="0"/>
+        <w:ind w:left="1080"/>
+        <w:jc w:val="both"/>
+        <w:rPr>
+          <w:rFonts w:ascii="Arial" w:eastAsia="Arial" w:hAnsi="Arial" w:cs="Arial"/>
+          <w:b/>
+        </w:rPr>
+      </w:pPr>
+    </w:p>
+    <w:p>
+      <w:pPr>
+        <w:pStyle w:val="Prrafodelista"/>
+        <w:numPr>
+          <w:ilvl w:val="2"/>
+          <w:numId w:val="8"/>
+        </w:numPr>
+        <w:spacing w:after="0"/>
+        <w:jc w:val="both"/>
+        <w:rPr>
+          <w:rFonts w:ascii="Arial" w:eastAsia="Arial" w:hAnsi="Arial" w:cs="Arial"/>
+          <w:b/>
+        </w:rPr>
+      </w:pPr>
+      <w:r>
+        <w:rPr>
+          <w:rFonts w:ascii="Arial" w:eastAsia="Arial" w:hAnsi="Arial" w:cs="Arial"/>
+          <w:b/>
+        </w:rPr>
+        <w:t>Aprobación del cambio</w:t>
+      </w:r>
+    </w:p>
+    <w:p>
+      <w:pPr>
+        <w:pStyle w:val="Prrafodelista"/>
+        <w:numPr>
+          <w:ilvl w:val="0"/>
+          <w:numId w:val="24"/>
+        </w:numPr>
+        <w:spacing w:after="0"/>
+        <w:ind w:firstLine="414"/>
+        <w:jc w:val="both"/>
+        <w:rPr>
+          <w:rFonts w:ascii="Arial" w:eastAsia="Arial" w:hAnsi="Arial" w:cs="Arial"/>
+          <w:b/>
+        </w:rPr>
+      </w:pPr>
+      <w:r>
+        <w:rPr>
+          <w:rFonts w:ascii="Arial" w:eastAsia="Arial" w:hAnsi="Arial" w:cs="Arial"/>
+          <w:b/>
+        </w:rPr>
+        <w:t>Actividades</w:t>
+      </w:r>
+    </w:p>
+    <w:p>
+      <w:pPr>
+        <w:pStyle w:val="Prrafodelista"/>
+        <w:numPr>
+          <w:ilvl w:val="0"/>
+          <w:numId w:val="17"/>
+        </w:numPr>
+        <w:spacing w:after="0"/>
+        <w:jc w:val="both"/>
+        <w:rPr>
+          <w:rFonts w:ascii="Arial" w:eastAsia="Arial" w:hAnsi="Arial" w:cs="Arial"/>
+        </w:rPr>
+      </w:pPr>
+      <w:r>
+        <w:rPr>
+          <w:rFonts w:ascii="Arial" w:eastAsia="Arial" w:hAnsi="Arial" w:cs="Arial"/>
+        </w:rPr>
+        <w:t>El comité</w:t>
+      </w:r>
+      <w:r>
+        <w:rPr>
+          <w:rFonts w:ascii="Arial" w:eastAsia="Arial" w:hAnsi="Arial" w:cs="Arial"/>
+        </w:rPr>
+        <w:t xml:space="preserve"> de control de cambios </w:t>
+      </w:r>
+      <w:r>
+        <w:rPr>
+          <w:rFonts w:ascii="Arial" w:eastAsia="Arial" w:hAnsi="Arial" w:cs="Arial"/>
+        </w:rPr>
+        <w:t>aprueba l</w:t>
+      </w:r>
+      <w:r>
+        <w:rPr>
+          <w:rFonts w:ascii="Arial" w:eastAsia="Arial" w:hAnsi="Arial" w:cs="Arial"/>
+        </w:rPr>
+        <w:t xml:space="preserve">a </w:t>
+      </w:r>
+      <w:r>
+        <w:rPr>
+          <w:rFonts w:ascii="Arial" w:eastAsia="Arial" w:hAnsi="Arial" w:cs="Arial"/>
+        </w:rPr>
+        <w:t>ejecuci</w:t>
+      </w:r>
+      <w:r>
+        <w:rPr>
+          <w:rFonts w:ascii="Arial" w:eastAsia="Arial" w:hAnsi="Arial" w:cs="Arial"/>
+        </w:rPr>
+        <w:t>ón del cambio solicitado.</w:t>
+      </w:r>
+    </w:p>
+    <w:p>
+      <w:pPr>
+        <w:pStyle w:val="Prrafodelista"/>
+        <w:numPr>
+          <w:ilvl w:val="0"/>
+          <w:numId w:val="17"/>
+        </w:numPr>
+        <w:spacing w:after="0"/>
+        <w:jc w:val="both"/>
+        <w:rPr>
+          <w:rFonts w:ascii="Arial" w:eastAsia="Arial" w:hAnsi="Arial" w:cs="Arial"/>
+        </w:rPr>
+      </w:pPr>
+      <w:r>
+        <w:rPr>
+          <w:rFonts w:ascii="Arial" w:eastAsia="Arial" w:hAnsi="Arial" w:cs="Arial"/>
+        </w:rPr>
+        <w:t xml:space="preserve">Deriva la solicitud de cambio al </w:t>
+      </w:r>
+      <w:r>
+        <w:rPr>
+          <w:rFonts w:ascii="Arial" w:eastAsia="Arial" w:hAnsi="Arial" w:cs="Arial"/>
+        </w:rPr>
+        <w:t>área de desarrollo.</w:t>
+      </w:r>
+    </w:p>
+    <w:p>
+      <w:pPr>
+        <w:pStyle w:val="Prrafodelista"/>
+        <w:spacing w:after="0"/>
+        <w:ind w:left="1440"/>
+        <w:jc w:val="both"/>
+        <w:rPr>
+          <w:rFonts w:ascii="Arial" w:eastAsia="Arial" w:hAnsi="Arial" w:cs="Arial"/>
+          <w:b/>
+        </w:rPr>
+      </w:pPr>
+    </w:p>
+    <w:p>
+      <w:pPr>
+        <w:pStyle w:val="Prrafodelista"/>
+        <w:spacing w:after="0"/>
+        <w:ind w:left="1440"/>
+        <w:jc w:val="both"/>
+        <w:rPr>
+          <w:rFonts w:ascii="Arial" w:eastAsia="Arial" w:hAnsi="Arial" w:cs="Arial"/>
+          <w:b/>
+        </w:rPr>
+      </w:pPr>
+    </w:p>
+    <w:p>
+      <w:pPr>
+        <w:pStyle w:val="Prrafodelista"/>
+        <w:numPr>
+          <w:ilvl w:val="0"/>
+          <w:numId w:val="24"/>
+        </w:numPr>
+        <w:spacing w:after="0"/>
+        <w:ind w:left="1440"/>
+        <w:jc w:val="both"/>
+        <w:rPr>
+          <w:rFonts w:ascii="Arial" w:eastAsia="Arial" w:hAnsi="Arial" w:cs="Arial"/>
+          <w:b/>
+        </w:rPr>
+      </w:pPr>
+      <w:r>
+        <w:rPr>
+          <w:rFonts w:ascii="Arial" w:eastAsia="Arial" w:hAnsi="Arial" w:cs="Arial"/>
+          <w:b/>
+        </w:rPr>
+        <w:t>Documentación</w:t>
+      </w:r>
+    </w:p>
+    <w:p>
+      <w:pPr>
+        <w:pStyle w:val="Prrafodelista"/>
+        <w:numPr>
+          <w:ilvl w:val="0"/>
+          <w:numId w:val="22"/>
+        </w:numPr>
+        <w:spacing w:after="0"/>
+        <w:ind w:left="1843" w:hanging="425"/>
+        <w:jc w:val="both"/>
+        <w:rPr>
+          <w:rFonts w:ascii="Arial" w:eastAsia="Arial" w:hAnsi="Arial" w:cs="Arial"/>
+        </w:rPr>
+      </w:pPr>
+      <w:r>
+        <w:rPr>
+          <w:rFonts w:ascii="Arial" w:eastAsia="Arial" w:hAnsi="Arial" w:cs="Arial"/>
+        </w:rPr>
+        <w:t>Analisis del documento donde se muestre el impacto del cambio.</w:t>
+      </w:r>
+    </w:p>
+    <w:p>
+      <w:pPr>
+        <w:pStyle w:val="Prrafodelista"/>
+        <w:spacing w:after="0"/>
+        <w:ind w:left="2520"/>
+        <w:jc w:val="both"/>
+        <w:rPr>
+          <w:rFonts w:ascii="Arial" w:eastAsia="Arial" w:hAnsi="Arial" w:cs="Arial"/>
+          <w:b/>
+        </w:rPr>
+      </w:pPr>
+    </w:p>
+    <w:p>
+      <w:pPr>
+        <w:pStyle w:val="Prrafodelista"/>
+        <w:numPr>
+          <w:ilvl w:val="0"/>
+          <w:numId w:val="24"/>
+        </w:numPr>
+        <w:spacing w:after="0"/>
+        <w:ind w:left="1440"/>
+        <w:jc w:val="both"/>
+        <w:rPr>
+          <w:rFonts w:ascii="Arial" w:eastAsia="Arial" w:hAnsi="Arial" w:cs="Arial"/>
+          <w:b/>
+        </w:rPr>
+      </w:pPr>
+      <w:r>
+        <w:rPr>
+          <w:rFonts w:ascii="Arial" w:eastAsia="Arial" w:hAnsi="Arial" w:cs="Arial"/>
+          <w:b/>
+        </w:rPr>
+        <w:lastRenderedPageBreak/>
+        <w:t>Políticas</w:t>
+      </w:r>
+    </w:p>
+    <w:p>
+      <w:pPr>
+        <w:pStyle w:val="Prrafodelista"/>
+        <w:numPr>
+          <w:ilvl w:val="0"/>
+          <w:numId w:val="22"/>
+        </w:numPr>
+        <w:spacing w:after="0"/>
+        <w:ind w:left="1843" w:hanging="425"/>
+        <w:jc w:val="both"/>
+        <w:rPr>
+          <w:rFonts w:ascii="Arial" w:eastAsia="Arial" w:hAnsi="Arial" w:cs="Arial"/>
+        </w:rPr>
+      </w:pPr>
+      <w:r>
+        <w:rPr>
+          <w:rFonts w:ascii="Arial" w:eastAsia="Arial" w:hAnsi="Arial" w:cs="Arial"/>
+        </w:rPr>
+        <w:t xml:space="preserve">El comité de control de cambio </w:t>
+      </w:r>
+      <w:r>
+        <w:rPr>
+          <w:rFonts w:ascii="Arial" w:eastAsia="Arial" w:hAnsi="Arial" w:cs="Arial"/>
+        </w:rPr>
+        <w:t xml:space="preserve">es el único quien puede </w:t>
+      </w:r>
+      <w:r>
+        <w:rPr>
+          <w:rFonts w:ascii="Arial" w:eastAsia="Arial" w:hAnsi="Arial" w:cs="Arial"/>
+        </w:rPr>
+        <w:t>realizar</w:t>
+      </w:r>
+      <w:r>
+        <w:rPr>
+          <w:rFonts w:ascii="Arial" w:eastAsia="Arial" w:hAnsi="Arial" w:cs="Arial"/>
+        </w:rPr>
+        <w:t xml:space="preserve"> </w:t>
+      </w:r>
+      <w:r>
+        <w:rPr>
+          <w:rFonts w:ascii="Arial" w:eastAsia="Arial" w:hAnsi="Arial" w:cs="Arial"/>
+        </w:rPr>
+        <w:t>la aprobación del cambio</w:t>
+      </w:r>
+      <w:r>
+        <w:rPr>
+          <w:rFonts w:ascii="Arial" w:eastAsia="Arial" w:hAnsi="Arial" w:cs="Arial"/>
+        </w:rPr>
+        <w:t>.</w:t>
+      </w:r>
+    </w:p>
+    <w:p>
+      <w:pPr>
+        <w:pStyle w:val="Prrafodelista"/>
+        <w:numPr>
+          <w:ilvl w:val="0"/>
+          <w:numId w:val="22"/>
+        </w:numPr>
+        <w:spacing w:after="0"/>
+        <w:ind w:left="1843" w:hanging="425"/>
+        <w:jc w:val="both"/>
+        <w:rPr>
+          <w:rFonts w:ascii="Arial" w:eastAsia="Arial" w:hAnsi="Arial" w:cs="Arial"/>
+        </w:rPr>
+      </w:pPr>
+      <w:r>
+        <w:rPr>
+          <w:rFonts w:ascii="Arial" w:eastAsia="Arial" w:hAnsi="Arial" w:cs="Arial"/>
+        </w:rPr>
+        <w:t>Se notifica</w:t>
+      </w:r>
+      <w:r>
+        <w:rPr>
+          <w:rFonts w:ascii="Arial" w:eastAsia="Arial" w:hAnsi="Arial" w:cs="Arial"/>
+        </w:rPr>
+        <w:t xml:space="preserve"> los cambios a los involucrados por medio del correo corporativo.</w:t>
+      </w:r>
+    </w:p>
+    <w:p>
+      <w:pPr>
+        <w:pStyle w:val="Prrafodelista"/>
+        <w:spacing w:after="0"/>
+        <w:ind w:left="1080"/>
+        <w:jc w:val="both"/>
+        <w:rPr>
+          <w:rFonts w:ascii="Arial" w:eastAsia="Arial" w:hAnsi="Arial" w:cs="Arial"/>
+          <w:b/>
+        </w:rPr>
+      </w:pPr>
+    </w:p>
+    <w:p>
+      <w:pPr>
+        <w:pStyle w:val="Prrafodelista"/>
+        <w:numPr>
+          <w:ilvl w:val="2"/>
+          <w:numId w:val="8"/>
+        </w:numPr>
+        <w:spacing w:after="0"/>
+        <w:jc w:val="both"/>
+        <w:rPr>
+          <w:rFonts w:ascii="Arial" w:eastAsia="Arial" w:hAnsi="Arial" w:cs="Arial"/>
+          <w:b/>
+        </w:rPr>
+      </w:pPr>
+      <w:r>
+        <w:rPr>
+          <w:rFonts w:ascii="Arial" w:eastAsia="Arial" w:hAnsi="Arial" w:cs="Arial"/>
+          <w:b/>
+        </w:rPr>
+        <w:t>Planificación y calendarización</w:t>
+      </w:r>
+    </w:p>
+    <w:p>
+      <w:pPr>
+        <w:pStyle w:val="Prrafodelista"/>
+        <w:numPr>
+          <w:ilvl w:val="0"/>
+          <w:numId w:val="25"/>
+        </w:numPr>
+        <w:spacing w:after="0"/>
+        <w:ind w:firstLine="414"/>
+        <w:jc w:val="both"/>
+        <w:rPr>
+          <w:rFonts w:ascii="Arial" w:eastAsia="Arial" w:hAnsi="Arial" w:cs="Arial"/>
+          <w:b/>
+        </w:rPr>
+      </w:pPr>
+      <w:r>
+        <w:rPr>
+          <w:rFonts w:ascii="Arial" w:eastAsia="Arial" w:hAnsi="Arial" w:cs="Arial"/>
+          <w:b/>
+        </w:rPr>
+        <w:t>Actividades</w:t>
+      </w:r>
+    </w:p>
+    <w:p>
+      <w:pPr>
+        <w:pStyle w:val="Prrafodelista"/>
+        <w:numPr>
+          <w:ilvl w:val="0"/>
+          <w:numId w:val="17"/>
+        </w:numPr>
+        <w:spacing w:after="0"/>
+        <w:jc w:val="both"/>
+        <w:rPr>
+          <w:rFonts w:ascii="Arial" w:eastAsia="Arial" w:hAnsi="Arial" w:cs="Arial"/>
+        </w:rPr>
+      </w:pPr>
+      <w:r>
+        <w:rPr>
+          <w:rFonts w:ascii="Arial" w:eastAsia="Arial" w:hAnsi="Arial" w:cs="Arial"/>
+        </w:rPr>
+        <w:t>El</w:t>
+      </w:r>
+      <w:r>
+        <w:rPr>
+          <w:rFonts w:ascii="Arial" w:eastAsia="Arial" w:hAnsi="Arial" w:cs="Arial"/>
+        </w:rPr>
+        <w:t xml:space="preserve"> responsable del</w:t>
+      </w:r>
+      <w:r>
+        <w:rPr>
+          <w:rFonts w:ascii="Arial" w:eastAsia="Arial" w:hAnsi="Arial" w:cs="Arial"/>
+        </w:rPr>
+        <w:t xml:space="preserve"> equipo de desarrollo </w:t>
+      </w:r>
+      <w:r>
+        <w:rPr>
+          <w:rFonts w:ascii="Arial" w:eastAsia="Arial" w:hAnsi="Arial" w:cs="Arial"/>
+        </w:rPr>
+        <w:t>convoca a una reunión</w:t>
+      </w:r>
+    </w:p>
+    <w:p>
+      <w:pPr>
+        <w:pStyle w:val="Prrafodelista"/>
+        <w:numPr>
+          <w:ilvl w:val="0"/>
+          <w:numId w:val="17"/>
+        </w:numPr>
+        <w:spacing w:after="0"/>
+        <w:jc w:val="both"/>
+        <w:rPr>
+          <w:rFonts w:ascii="Arial" w:eastAsia="Arial" w:hAnsi="Arial" w:cs="Arial"/>
+        </w:rPr>
+      </w:pPr>
+      <w:r>
+        <w:rPr>
+          <w:rFonts w:ascii="Arial" w:eastAsia="Arial" w:hAnsi="Arial" w:cs="Arial"/>
+        </w:rPr>
+        <w:t xml:space="preserve">Definen </w:t>
+      </w:r>
+      <w:r>
+        <w:rPr>
+          <w:rFonts w:ascii="Arial" w:eastAsia="Arial" w:hAnsi="Arial" w:cs="Arial"/>
+        </w:rPr>
+        <w:t xml:space="preserve">las fechas </w:t>
+      </w:r>
+      <w:r>
+        <w:rPr>
+          <w:rFonts w:ascii="Arial" w:eastAsia="Arial" w:hAnsi="Arial" w:cs="Arial"/>
+        </w:rPr>
+        <w:t>implementación del</w:t>
+      </w:r>
+      <w:r>
+        <w:rPr>
+          <w:rFonts w:ascii="Arial" w:eastAsia="Arial" w:hAnsi="Arial" w:cs="Arial"/>
+        </w:rPr>
+        <w:t xml:space="preserve"> cambio</w:t>
+      </w:r>
+      <w:r>
+        <w:rPr>
+          <w:rFonts w:ascii="Arial" w:eastAsia="Arial" w:hAnsi="Arial" w:cs="Arial"/>
+        </w:rPr>
+        <w:t>.</w:t>
+      </w:r>
+    </w:p>
+    <w:p>
+      <w:pPr>
+        <w:pStyle w:val="Prrafodelista"/>
+        <w:numPr>
+          <w:ilvl w:val="0"/>
+          <w:numId w:val="17"/>
+        </w:numPr>
+        <w:spacing w:after="0"/>
+        <w:jc w:val="both"/>
+        <w:rPr>
+          <w:rFonts w:ascii="Arial" w:eastAsia="Arial" w:hAnsi="Arial" w:cs="Arial"/>
+        </w:rPr>
+      </w:pPr>
+      <w:proofErr w:type="spellStart"/>
+      <w:r>
+        <w:rPr>
+          <w:rFonts w:ascii="Arial" w:eastAsia="Arial" w:hAnsi="Arial" w:cs="Arial"/>
+        </w:rPr>
+        <w:t>Replanificar</w:t>
+      </w:r>
+      <w:proofErr w:type="spellEnd"/>
+      <w:r>
+        <w:rPr>
+          <w:rFonts w:ascii="Arial" w:eastAsia="Arial" w:hAnsi="Arial" w:cs="Arial"/>
+        </w:rPr>
+        <w:t xml:space="preserve"> los cambios afectados.</w:t>
+      </w:r>
+    </w:p>
+    <w:p>
+      <w:pPr>
+        <w:pStyle w:val="Prrafodelista"/>
+        <w:numPr>
+          <w:ilvl w:val="0"/>
+          <w:numId w:val="17"/>
+        </w:numPr>
+        <w:spacing w:after="0"/>
+        <w:jc w:val="both"/>
+        <w:rPr>
+          <w:rFonts w:ascii="Arial" w:eastAsia="Arial" w:hAnsi="Arial" w:cs="Arial"/>
+        </w:rPr>
+      </w:pPr>
+      <w:r>
+        <w:rPr>
+          <w:rFonts w:ascii="Arial" w:eastAsia="Arial" w:hAnsi="Arial" w:cs="Arial"/>
+        </w:rPr>
+        <w:t xml:space="preserve">Actualizar el calendario de implementación de cambios </w:t>
+      </w:r>
+    </w:p>
+    <w:p>
+      <w:pPr>
+        <w:spacing w:after="0"/>
+        <w:ind w:left="1440"/>
+        <w:jc w:val="both"/>
+        <w:rPr>
+          <w:rFonts w:ascii="Arial" w:eastAsia="Arial" w:hAnsi="Arial" w:cs="Arial"/>
+        </w:rPr>
+      </w:pPr>
+    </w:p>
+    <w:p>
+      <w:pPr>
+        <w:pStyle w:val="Prrafodelista"/>
+        <w:numPr>
+          <w:ilvl w:val="0"/>
+          <w:numId w:val="25"/>
+        </w:numPr>
+        <w:spacing w:after="0"/>
+        <w:ind w:left="1440"/>
+        <w:jc w:val="both"/>
+        <w:rPr>
+          <w:rFonts w:ascii="Arial" w:eastAsia="Arial" w:hAnsi="Arial" w:cs="Arial"/>
+          <w:b/>
+        </w:rPr>
+      </w:pPr>
+      <w:r>
+        <w:rPr>
+          <w:rFonts w:ascii="Arial" w:eastAsia="Arial" w:hAnsi="Arial" w:cs="Arial"/>
+          <w:b/>
+        </w:rPr>
+        <w:t>Documentación</w:t>
+      </w:r>
+    </w:p>
+    <w:p>
+      <w:pPr>
+        <w:pStyle w:val="Prrafodelista"/>
+        <w:numPr>
+          <w:ilvl w:val="0"/>
+          <w:numId w:val="22"/>
+        </w:numPr>
+        <w:spacing w:after="0"/>
+        <w:ind w:left="1843" w:hanging="425"/>
+        <w:jc w:val="both"/>
+        <w:rPr>
+          <w:rFonts w:ascii="Arial" w:eastAsia="Arial" w:hAnsi="Arial" w:cs="Arial"/>
+        </w:rPr>
+      </w:pPr>
+      <w:r>
+        <w:rPr>
+          <w:rFonts w:ascii="Arial" w:eastAsia="Arial" w:hAnsi="Arial" w:cs="Arial"/>
+        </w:rPr>
+        <w:t xml:space="preserve">Calendario </w:t>
+      </w:r>
+      <w:r>
+        <w:rPr>
+          <w:rFonts w:ascii="Arial" w:eastAsia="Arial" w:hAnsi="Arial" w:cs="Arial"/>
+        </w:rPr>
+        <w:t>de cambio</w:t>
+      </w:r>
+      <w:r>
+        <w:rPr>
+          <w:rFonts w:ascii="Arial" w:eastAsia="Arial" w:hAnsi="Arial" w:cs="Arial"/>
+        </w:rPr>
+        <w:t>s</w:t>
+      </w:r>
+      <w:r>
+        <w:rPr>
+          <w:rFonts w:ascii="Arial" w:eastAsia="Arial" w:hAnsi="Arial" w:cs="Arial"/>
+        </w:rPr>
+        <w:t>.</w:t>
+      </w:r>
+    </w:p>
+    <w:p>
+      <w:pPr>
+        <w:pStyle w:val="Prrafodelista"/>
+        <w:numPr>
+          <w:ilvl w:val="0"/>
+          <w:numId w:val="22"/>
+        </w:numPr>
+        <w:spacing w:after="0"/>
+        <w:ind w:left="1843" w:hanging="425"/>
+        <w:jc w:val="both"/>
+        <w:rPr>
+          <w:rFonts w:ascii="Arial" w:eastAsia="Arial" w:hAnsi="Arial" w:cs="Arial"/>
+        </w:rPr>
+      </w:pPr>
+      <w:r>
+        <w:rPr>
+          <w:rFonts w:ascii="Arial" w:eastAsia="Arial" w:hAnsi="Arial" w:cs="Arial"/>
+        </w:rPr>
+        <w:t>Análisis</w:t>
+      </w:r>
+      <w:r>
+        <w:rPr>
+          <w:rFonts w:ascii="Arial" w:eastAsia="Arial" w:hAnsi="Arial" w:cs="Arial"/>
+        </w:rPr>
+        <w:t xml:space="preserve"> del documento donde se muestre el impacto del cambio</w:t>
+      </w:r>
+    </w:p>
+    <w:p>
+      <w:pPr>
+        <w:pStyle w:val="Prrafodelista"/>
+        <w:spacing w:after="0"/>
+        <w:ind w:left="2520"/>
+        <w:jc w:val="both"/>
+        <w:rPr>
+          <w:rFonts w:ascii="Arial" w:eastAsia="Arial" w:hAnsi="Arial" w:cs="Arial"/>
+          <w:b/>
+        </w:rPr>
+      </w:pPr>
+    </w:p>
+    <w:p>
+      <w:pPr>
+        <w:pStyle w:val="Prrafodelista"/>
+        <w:numPr>
+          <w:ilvl w:val="0"/>
+          <w:numId w:val="25"/>
+        </w:numPr>
+        <w:spacing w:after="0"/>
+        <w:ind w:left="1440"/>
+        <w:jc w:val="both"/>
+        <w:rPr>
+          <w:rFonts w:ascii="Arial" w:eastAsia="Arial" w:hAnsi="Arial" w:cs="Arial"/>
+          <w:b/>
+        </w:rPr>
+      </w:pPr>
+      <w:r>
+        <w:rPr>
+          <w:rFonts w:ascii="Arial" w:eastAsia="Arial" w:hAnsi="Arial" w:cs="Arial"/>
+          <w:b/>
+        </w:rPr>
+        <w:t>Políticas</w:t>
+      </w:r>
+    </w:p>
+    <w:p>
+      <w:pPr>
+        <w:pStyle w:val="Prrafodelista"/>
+        <w:numPr>
+          <w:ilvl w:val="0"/>
+          <w:numId w:val="22"/>
+        </w:numPr>
+        <w:spacing w:after="0"/>
+        <w:ind w:left="1843" w:hanging="425"/>
+        <w:jc w:val="both"/>
+        <w:rPr>
+          <w:rFonts w:ascii="Arial" w:eastAsia="Arial" w:hAnsi="Arial" w:cs="Arial"/>
+        </w:rPr>
+      </w:pPr>
+      <w:r>
+        <w:rPr>
+          <w:rFonts w:ascii="Arial" w:eastAsia="Arial" w:hAnsi="Arial" w:cs="Arial"/>
+        </w:rPr>
+        <w:t>El área de desarrollo define las fechas de la ejecución del cambio</w:t>
+      </w:r>
+      <w:r>
+        <w:rPr>
+          <w:rFonts w:ascii="Arial" w:eastAsia="Arial" w:hAnsi="Arial" w:cs="Arial"/>
+        </w:rPr>
+        <w:t xml:space="preserve"> como máximo en dos días</w:t>
+      </w:r>
+      <w:r>
+        <w:rPr>
+          <w:rFonts w:ascii="Arial" w:eastAsia="Arial" w:hAnsi="Arial" w:cs="Arial"/>
+        </w:rPr>
+        <w:t>.</w:t>
+      </w:r>
+    </w:p>
+    <w:p>
+      <w:pPr>
+        <w:pStyle w:val="Prrafodelista"/>
+        <w:spacing w:after="0"/>
+        <w:ind w:left="1080"/>
+        <w:jc w:val="both"/>
+        <w:rPr>
+          <w:rFonts w:ascii="Arial" w:eastAsia="Arial" w:hAnsi="Arial" w:cs="Arial"/>
+          <w:b/>
+        </w:rPr>
+      </w:pPr>
+    </w:p>
+    <w:p>
+      <w:pPr>
+        <w:pStyle w:val="Prrafodelista"/>
+        <w:numPr>
+          <w:ilvl w:val="2"/>
+          <w:numId w:val="8"/>
+        </w:numPr>
+        <w:spacing w:after="0"/>
+        <w:jc w:val="both"/>
+        <w:rPr>
+          <w:rFonts w:ascii="Arial" w:eastAsia="Arial" w:hAnsi="Arial" w:cs="Arial"/>
+          <w:b/>
+        </w:rPr>
+      </w:pPr>
+      <w:r>
+        <w:rPr>
+          <w:rFonts w:ascii="Arial" w:eastAsia="Arial" w:hAnsi="Arial" w:cs="Arial"/>
+          <w:b/>
+        </w:rPr>
+        <w:t>Implementación</w:t>
+      </w:r>
+    </w:p>
+    <w:p>
+      <w:pPr>
+        <w:pStyle w:val="Prrafodelista"/>
+        <w:numPr>
+          <w:ilvl w:val="0"/>
+          <w:numId w:val="26"/>
+        </w:numPr>
+        <w:spacing w:after="0"/>
+        <w:ind w:firstLine="273"/>
+        <w:jc w:val="both"/>
+        <w:rPr>
+          <w:rFonts w:ascii="Arial" w:eastAsia="Arial" w:hAnsi="Arial" w:cs="Arial"/>
+          <w:b/>
+        </w:rPr>
+      </w:pPr>
+      <w:r>
+        <w:rPr>
+          <w:rFonts w:ascii="Arial" w:eastAsia="Arial" w:hAnsi="Arial" w:cs="Arial"/>
+          <w:b/>
+        </w:rPr>
+        <w:t>Actividades</w:t>
+      </w:r>
+    </w:p>
+    <w:p>
+      <w:pPr>
+        <w:pStyle w:val="Prrafodelista"/>
+        <w:numPr>
+          <w:ilvl w:val="0"/>
+          <w:numId w:val="17"/>
+        </w:numPr>
+        <w:spacing w:after="0"/>
+        <w:jc w:val="both"/>
+        <w:rPr>
+          <w:rFonts w:ascii="Arial" w:eastAsia="Arial" w:hAnsi="Arial" w:cs="Arial"/>
+        </w:rPr>
+      </w:pPr>
+      <w:r>
+        <w:rPr>
+          <w:rFonts w:ascii="Arial" w:eastAsia="Arial" w:hAnsi="Arial" w:cs="Arial"/>
+        </w:rPr>
+        <w:t>El equipo de desarrollo con revisa el calendario de implementación de cambios para iniciar según las fechas establecidas</w:t>
+      </w:r>
+    </w:p>
+    <w:p>
+      <w:pPr>
+        <w:pStyle w:val="Prrafodelista"/>
+        <w:numPr>
+          <w:ilvl w:val="0"/>
+          <w:numId w:val="17"/>
+        </w:numPr>
+        <w:spacing w:after="0"/>
+        <w:jc w:val="both"/>
+        <w:rPr>
+          <w:rFonts w:ascii="Arial" w:eastAsia="Arial" w:hAnsi="Arial" w:cs="Arial"/>
+        </w:rPr>
+      </w:pPr>
+      <w:r>
+        <w:rPr>
+          <w:rFonts w:ascii="Arial" w:eastAsia="Arial" w:hAnsi="Arial" w:cs="Arial"/>
+        </w:rPr>
+        <w:t>E</w:t>
+      </w:r>
+      <w:r>
+        <w:rPr>
+          <w:rFonts w:ascii="Arial" w:eastAsia="Arial" w:hAnsi="Arial" w:cs="Arial"/>
+        </w:rPr>
+        <w:t>l equipo de desarrollo e</w:t>
+      </w:r>
+      <w:r>
+        <w:rPr>
+          <w:rFonts w:ascii="Arial" w:eastAsia="Arial" w:hAnsi="Arial" w:cs="Arial"/>
+        </w:rPr>
+        <w:t>jecuta el cambio.</w:t>
+      </w:r>
+    </w:p>
+    <w:p>
+      <w:pPr>
+        <w:pStyle w:val="Prrafodelista"/>
+        <w:numPr>
+          <w:ilvl w:val="0"/>
+          <w:numId w:val="17"/>
+        </w:numPr>
+        <w:spacing w:after="0"/>
+        <w:jc w:val="both"/>
+        <w:rPr>
+          <w:rFonts w:ascii="Arial" w:eastAsia="Arial" w:hAnsi="Arial" w:cs="Arial"/>
+        </w:rPr>
+      </w:pPr>
+      <w:r>
+        <w:rPr>
+          <w:rFonts w:ascii="Arial" w:eastAsia="Arial" w:hAnsi="Arial" w:cs="Arial"/>
+        </w:rPr>
+        <w:t>Realiza</w:t>
+      </w:r>
+      <w:r>
+        <w:rPr>
+          <w:rFonts w:ascii="Arial" w:eastAsia="Arial" w:hAnsi="Arial" w:cs="Arial"/>
+        </w:rPr>
+        <w:t xml:space="preserve"> pruebas.</w:t>
+      </w:r>
+    </w:p>
+    <w:p>
+      <w:pPr>
+        <w:pStyle w:val="Prrafodelista"/>
+        <w:numPr>
+          <w:ilvl w:val="0"/>
+          <w:numId w:val="17"/>
+        </w:numPr>
+        <w:spacing w:after="0"/>
+        <w:jc w:val="both"/>
+        <w:rPr>
+          <w:rFonts w:ascii="Arial" w:eastAsia="Arial" w:hAnsi="Arial" w:cs="Arial"/>
+        </w:rPr>
+      </w:pPr>
+      <w:r>
+        <w:rPr>
+          <w:rFonts w:ascii="Arial" w:eastAsia="Arial" w:hAnsi="Arial" w:cs="Arial"/>
+        </w:rPr>
+        <w:t>Pase a producción del cambio.</w:t>
+      </w:r>
+    </w:p>
+    <w:p>
+      <w:pPr>
+        <w:pStyle w:val="Prrafodelista"/>
+        <w:numPr>
+          <w:ilvl w:val="0"/>
+          <w:numId w:val="17"/>
+        </w:numPr>
+        <w:spacing w:after="0"/>
+        <w:jc w:val="both"/>
+        <w:rPr>
+          <w:rFonts w:ascii="Arial" w:eastAsia="Arial" w:hAnsi="Arial" w:cs="Arial"/>
+        </w:rPr>
+      </w:pPr>
+      <w:r>
+        <w:rPr>
+          <w:rFonts w:ascii="Arial" w:eastAsia="Arial" w:hAnsi="Arial" w:cs="Arial"/>
+        </w:rPr>
+        <w:t xml:space="preserve">Notificar a los </w:t>
+      </w:r>
+      <w:proofErr w:type="spellStart"/>
+      <w:r>
+        <w:rPr>
+          <w:rFonts w:ascii="Arial" w:eastAsia="Arial" w:hAnsi="Arial" w:cs="Arial"/>
+        </w:rPr>
+        <w:t>iteresados</w:t>
+      </w:r>
+      <w:proofErr w:type="spellEnd"/>
+      <w:r>
+        <w:rPr>
+          <w:rFonts w:ascii="Arial" w:eastAsia="Arial" w:hAnsi="Arial" w:cs="Arial"/>
+        </w:rPr>
+        <w:t>.</w:t>
+      </w:r>
+    </w:p>
+    <w:p>
+      <w:pPr>
+        <w:spacing w:after="0"/>
+        <w:ind w:left="1440"/>
+        <w:jc w:val="both"/>
+        <w:rPr>
+          <w:rFonts w:ascii="Arial" w:eastAsia="Arial" w:hAnsi="Arial" w:cs="Arial"/>
+        </w:rPr>
+      </w:pPr>
+    </w:p>
+    <w:p>
+      <w:pPr>
+        <w:pStyle w:val="Prrafodelista"/>
+        <w:numPr>
+          <w:ilvl w:val="0"/>
+          <w:numId w:val="26"/>
+        </w:numPr>
+        <w:spacing w:after="0"/>
+        <w:ind w:left="1440"/>
+        <w:jc w:val="both"/>
+        <w:rPr>
+          <w:rFonts w:ascii="Arial" w:eastAsia="Arial" w:hAnsi="Arial" w:cs="Arial"/>
+          <w:b/>
+        </w:rPr>
+      </w:pPr>
+      <w:r>
+        <w:rPr>
+          <w:rFonts w:ascii="Arial" w:eastAsia="Arial" w:hAnsi="Arial" w:cs="Arial"/>
+          <w:b/>
+        </w:rPr>
+        <w:t>Documentación</w:t>
+      </w:r>
+    </w:p>
+    <w:p>
+      <w:pPr>
+        <w:pStyle w:val="Prrafodelista"/>
+        <w:numPr>
+          <w:ilvl w:val="0"/>
+          <w:numId w:val="22"/>
+        </w:numPr>
+        <w:spacing w:after="0"/>
+        <w:ind w:left="1843" w:hanging="425"/>
+        <w:jc w:val="both"/>
+        <w:rPr>
+          <w:rFonts w:ascii="Arial" w:eastAsia="Arial" w:hAnsi="Arial" w:cs="Arial"/>
+        </w:rPr>
+      </w:pPr>
+      <w:r>
+        <w:rPr>
+          <w:rFonts w:ascii="Arial" w:eastAsia="Arial" w:hAnsi="Arial" w:cs="Arial"/>
+        </w:rPr>
+        <w:t>Solicitud de cambio.</w:t>
+      </w:r>
+    </w:p>
+    <w:p>
+      <w:pPr>
+        <w:pStyle w:val="Prrafodelista"/>
+        <w:numPr>
+          <w:ilvl w:val="0"/>
+          <w:numId w:val="22"/>
+        </w:numPr>
+        <w:spacing w:after="0"/>
+        <w:ind w:left="1843" w:hanging="425"/>
+        <w:jc w:val="both"/>
+        <w:rPr>
+          <w:rFonts w:ascii="Arial" w:eastAsia="Arial" w:hAnsi="Arial" w:cs="Arial"/>
+        </w:rPr>
+      </w:pPr>
+      <w:r>
+        <w:rPr>
+          <w:rFonts w:ascii="Arial" w:eastAsia="Arial" w:hAnsi="Arial" w:cs="Arial"/>
+        </w:rPr>
+        <w:t>C</w:t>
+      </w:r>
+      <w:r>
+        <w:rPr>
+          <w:rFonts w:ascii="Arial" w:eastAsia="Arial" w:hAnsi="Arial" w:cs="Arial"/>
+        </w:rPr>
+        <w:t xml:space="preserve">alendario de implementación de cambios </w:t>
+      </w:r>
+    </w:p>
+    <w:p>
+      <w:pPr>
+        <w:pStyle w:val="Prrafodelista"/>
+        <w:spacing w:after="0"/>
+        <w:ind w:left="2520"/>
+        <w:jc w:val="both"/>
+        <w:rPr>
+          <w:rFonts w:ascii="Arial" w:eastAsia="Arial" w:hAnsi="Arial" w:cs="Arial"/>
+          <w:b/>
+        </w:rPr>
+      </w:pPr>
+    </w:p>
+    <w:p>
+      <w:pPr>
+        <w:pStyle w:val="Prrafodelista"/>
+        <w:numPr>
+          <w:ilvl w:val="0"/>
+          <w:numId w:val="26"/>
+        </w:numPr>
+        <w:spacing w:after="0"/>
+        <w:ind w:left="1440"/>
+        <w:jc w:val="both"/>
+        <w:rPr>
+          <w:rFonts w:ascii="Arial" w:eastAsia="Arial" w:hAnsi="Arial" w:cs="Arial"/>
+          <w:b/>
+        </w:rPr>
+      </w:pPr>
+      <w:r>
+        <w:rPr>
+          <w:rFonts w:ascii="Arial" w:eastAsia="Arial" w:hAnsi="Arial" w:cs="Arial"/>
+          <w:b/>
+        </w:rPr>
+        <w:t>Políticas</w:t>
+      </w:r>
+    </w:p>
+    <w:p>
+      <w:pPr>
+        <w:pStyle w:val="Prrafodelista"/>
+        <w:numPr>
+          <w:ilvl w:val="0"/>
+          <w:numId w:val="22"/>
+        </w:numPr>
+        <w:spacing w:after="0"/>
+        <w:ind w:left="1843" w:hanging="425"/>
+        <w:jc w:val="both"/>
+        <w:rPr>
+          <w:rFonts w:ascii="Arial" w:eastAsia="Arial" w:hAnsi="Arial" w:cs="Arial"/>
+        </w:rPr>
+      </w:pPr>
+      <w:r>
+        <w:rPr>
+          <w:rFonts w:ascii="Arial" w:eastAsia="Arial" w:hAnsi="Arial" w:cs="Arial"/>
+        </w:rPr>
+        <w:t>No se implementa el cambio si no realizaron las pruebas.</w:t>
+      </w:r>
+    </w:p>
+    <w:p>
+      <w:pPr>
+        <w:pStyle w:val="Prrafodelista"/>
+        <w:numPr>
+          <w:ilvl w:val="0"/>
+          <w:numId w:val="22"/>
+        </w:numPr>
+        <w:spacing w:after="0"/>
+        <w:ind w:left="1843" w:hanging="425"/>
+        <w:jc w:val="both"/>
+        <w:rPr>
+          <w:rFonts w:ascii="Arial" w:eastAsia="Arial" w:hAnsi="Arial" w:cs="Arial"/>
+        </w:rPr>
+      </w:pPr>
+      <w:r>
+        <w:rPr>
+          <w:rFonts w:ascii="Arial" w:eastAsia="Arial" w:hAnsi="Arial" w:cs="Arial"/>
+        </w:rPr>
+        <w:t xml:space="preserve">Se debe tener implementado un </w:t>
+      </w:r>
+      <w:proofErr w:type="spellStart"/>
+      <w:r>
+        <w:rPr>
+          <w:rFonts w:ascii="Arial" w:eastAsia="Arial" w:hAnsi="Arial" w:cs="Arial"/>
+        </w:rPr>
+        <w:t>rollback</w:t>
+      </w:r>
+      <w:proofErr w:type="spellEnd"/>
+      <w:r>
+        <w:rPr>
+          <w:rFonts w:ascii="Arial" w:eastAsia="Arial" w:hAnsi="Arial" w:cs="Arial"/>
+        </w:rPr>
+        <w:t xml:space="preserve"> en caso surgiera alguna falla en la implementación</w:t>
+      </w:r>
+    </w:p>
+    <w:p>
+      <w:pPr>
+        <w:pStyle w:val="Prrafodelista"/>
+        <w:spacing w:after="0"/>
+        <w:ind w:left="1080"/>
+        <w:jc w:val="both"/>
+        <w:rPr>
+          <w:rFonts w:ascii="Arial" w:eastAsia="Arial" w:hAnsi="Arial" w:cs="Arial"/>
+          <w:b/>
+        </w:rPr>
+      </w:pPr>
+    </w:p>
+    <w:p>
+      <w:pPr>
+        <w:pStyle w:val="Prrafodelista"/>
+        <w:numPr>
+          <w:ilvl w:val="2"/>
+          <w:numId w:val="8"/>
+        </w:numPr>
+        <w:spacing w:after="0"/>
+        <w:jc w:val="both"/>
+        <w:rPr>
+          <w:rFonts w:ascii="Arial" w:eastAsia="Arial" w:hAnsi="Arial" w:cs="Arial"/>
+          <w:b/>
+        </w:rPr>
+      </w:pPr>
+      <w:r>
+        <w:rPr>
+          <w:rFonts w:ascii="Arial" w:eastAsia="Arial" w:hAnsi="Arial" w:cs="Arial"/>
+          <w:b/>
+        </w:rPr>
+        <w:t xml:space="preserve">Verificación de la implementación </w:t>
+      </w:r>
+    </w:p>
+    <w:p>
+      <w:pPr>
+        <w:pStyle w:val="Prrafodelista"/>
+        <w:numPr>
+          <w:ilvl w:val="0"/>
+          <w:numId w:val="27"/>
+        </w:numPr>
+        <w:spacing w:after="0"/>
+        <w:ind w:firstLine="414"/>
+        <w:jc w:val="both"/>
+        <w:rPr>
+          <w:rFonts w:ascii="Arial" w:eastAsia="Arial" w:hAnsi="Arial" w:cs="Arial"/>
+          <w:b/>
+        </w:rPr>
+      </w:pPr>
+      <w:r>
+        <w:rPr>
+          <w:rFonts w:ascii="Arial" w:eastAsia="Arial" w:hAnsi="Arial" w:cs="Arial"/>
+          <w:b/>
+        </w:rPr>
+        <w:t>Actividades</w:t>
+      </w:r>
+    </w:p>
+    <w:p>
+      <w:pPr>
+        <w:pStyle w:val="Prrafodelista"/>
+        <w:numPr>
+          <w:ilvl w:val="0"/>
+          <w:numId w:val="17"/>
+        </w:numPr>
+        <w:spacing w:after="0"/>
+        <w:jc w:val="both"/>
+        <w:rPr>
+          <w:rFonts w:ascii="Arial" w:eastAsia="Arial" w:hAnsi="Arial" w:cs="Arial"/>
+        </w:rPr>
+      </w:pPr>
+      <w:r>
+        <w:rPr>
+          <w:rFonts w:ascii="Arial" w:eastAsia="Arial" w:hAnsi="Arial" w:cs="Arial"/>
+        </w:rPr>
+        <w:t>Comprobar que el cambio implementado corresponde a lo solicitado</w:t>
+      </w:r>
+      <w:r>
+        <w:rPr>
+          <w:rFonts w:ascii="Arial" w:eastAsia="Arial" w:hAnsi="Arial" w:cs="Arial"/>
+        </w:rPr>
+        <w:t>.</w:t>
+      </w:r>
+    </w:p>
+    <w:p>
+      <w:pPr>
+        <w:spacing w:after="0"/>
+        <w:ind w:left="1440"/>
+        <w:jc w:val="both"/>
+        <w:rPr>
+          <w:rFonts w:ascii="Arial" w:eastAsia="Arial" w:hAnsi="Arial" w:cs="Arial"/>
+        </w:rPr>
+      </w:pPr>
+    </w:p>
+    <w:p>
+      <w:pPr>
+        <w:pStyle w:val="Prrafodelista"/>
+        <w:numPr>
+          <w:ilvl w:val="0"/>
+          <w:numId w:val="27"/>
+        </w:numPr>
+        <w:spacing w:after="0"/>
+        <w:ind w:left="1440"/>
+        <w:jc w:val="both"/>
+        <w:rPr>
+          <w:rFonts w:ascii="Arial" w:eastAsia="Arial" w:hAnsi="Arial" w:cs="Arial"/>
+          <w:b/>
+        </w:rPr>
+      </w:pPr>
+      <w:r>
+        <w:rPr>
+          <w:rFonts w:ascii="Arial" w:eastAsia="Arial" w:hAnsi="Arial" w:cs="Arial"/>
+          <w:b/>
+        </w:rPr>
+        <w:t>Documentación</w:t>
+      </w:r>
+    </w:p>
+    <w:p>
+      <w:pPr>
+        <w:pStyle w:val="Prrafodelista"/>
+        <w:numPr>
+          <w:ilvl w:val="0"/>
+          <w:numId w:val="22"/>
+        </w:numPr>
+        <w:spacing w:after="0"/>
+        <w:ind w:left="1843" w:hanging="425"/>
+        <w:jc w:val="both"/>
+        <w:rPr>
+          <w:rFonts w:ascii="Arial" w:eastAsia="Arial" w:hAnsi="Arial" w:cs="Arial"/>
+        </w:rPr>
+      </w:pPr>
+      <w:r>
+        <w:rPr>
+          <w:rFonts w:ascii="Arial" w:eastAsia="Arial" w:hAnsi="Arial" w:cs="Arial"/>
+        </w:rPr>
+        <w:t>S</w:t>
+      </w:r>
+      <w:r>
+        <w:rPr>
+          <w:rFonts w:ascii="Arial" w:eastAsia="Arial" w:hAnsi="Arial" w:cs="Arial"/>
+        </w:rPr>
+        <w:t>olicitud de cambio.</w:t>
+      </w:r>
+    </w:p>
+    <w:p>
+      <w:pPr>
+        <w:pStyle w:val="Prrafodelista"/>
+        <w:spacing w:after="0"/>
+        <w:ind w:left="2520"/>
+        <w:jc w:val="both"/>
+        <w:rPr>
+          <w:rFonts w:ascii="Arial" w:eastAsia="Arial" w:hAnsi="Arial" w:cs="Arial"/>
+          <w:b/>
+        </w:rPr>
+      </w:pPr>
+    </w:p>
+    <w:p>
+      <w:pPr>
+        <w:pStyle w:val="Prrafodelista"/>
+        <w:numPr>
+          <w:ilvl w:val="0"/>
+          <w:numId w:val="27"/>
+        </w:numPr>
+        <w:spacing w:after="0"/>
+        <w:ind w:left="1440"/>
+        <w:jc w:val="both"/>
+        <w:rPr>
+          <w:rFonts w:ascii="Arial" w:eastAsia="Arial" w:hAnsi="Arial" w:cs="Arial"/>
+          <w:b/>
+        </w:rPr>
+      </w:pPr>
+      <w:r>
+        <w:rPr>
+          <w:rFonts w:ascii="Arial" w:eastAsia="Arial" w:hAnsi="Arial" w:cs="Arial"/>
+          <w:b/>
+        </w:rPr>
+        <w:t>Políticas</w:t>
+      </w:r>
+    </w:p>
+    <w:p>
+      <w:pPr>
+        <w:pStyle w:val="Prrafodelista"/>
+        <w:numPr>
+          <w:ilvl w:val="0"/>
+          <w:numId w:val="22"/>
+        </w:numPr>
+        <w:spacing w:after="0"/>
+        <w:ind w:left="1843" w:hanging="425"/>
+        <w:jc w:val="both"/>
+        <w:rPr>
+          <w:rFonts w:ascii="Arial" w:eastAsia="Arial" w:hAnsi="Arial" w:cs="Arial"/>
+        </w:rPr>
+      </w:pPr>
+      <w:r>
+        <w:rPr>
+          <w:rFonts w:ascii="Arial" w:eastAsia="Arial" w:hAnsi="Arial" w:cs="Arial"/>
+        </w:rPr>
+        <w:t>El usuario que solicito el cambio se encargar</w:t>
+      </w:r>
+      <w:r>
+        <w:rPr>
+          <w:rFonts w:ascii="Arial" w:eastAsia="Arial" w:hAnsi="Arial" w:cs="Arial"/>
+        </w:rPr>
+        <w:t>á</w:t>
+      </w:r>
+      <w:r>
+        <w:rPr>
+          <w:rFonts w:ascii="Arial" w:eastAsia="Arial" w:hAnsi="Arial" w:cs="Arial"/>
+        </w:rPr>
+        <w:t xml:space="preserve"> de la verificación</w:t>
+      </w:r>
+      <w:r>
+        <w:rPr>
+          <w:rFonts w:ascii="Arial" w:eastAsia="Arial" w:hAnsi="Arial" w:cs="Arial"/>
+        </w:rPr>
+        <w:t>.</w:t>
+      </w:r>
+    </w:p>
+    <w:p>
+      <w:pPr>
+        <w:pStyle w:val="Prrafodelista"/>
+        <w:spacing w:after="0"/>
+        <w:ind w:left="1080"/>
+        <w:jc w:val="both"/>
+        <w:rPr>
+          <w:rFonts w:ascii="Arial" w:eastAsia="Arial" w:hAnsi="Arial" w:cs="Arial"/>
+          <w:b/>
+        </w:rPr>
+      </w:pPr>
+    </w:p>
+    <w:p>
+      <w:pPr>
+        <w:pStyle w:val="Prrafodelista"/>
+        <w:spacing w:after="0"/>
+        <w:ind w:left="1080"/>
+        <w:jc w:val="both"/>
+        <w:rPr>
+          <w:rFonts w:ascii="Arial" w:eastAsia="Arial" w:hAnsi="Arial" w:cs="Arial"/>
+          <w:b/>
+        </w:rPr>
+      </w:pPr>
+    </w:p>
+    <w:p>
+      <w:pPr>
+        <w:pStyle w:val="Prrafodelista"/>
+        <w:spacing w:after="0"/>
+        <w:ind w:left="1080"/>
+        <w:jc w:val="both"/>
+        <w:rPr>
+          <w:rFonts w:ascii="Arial" w:eastAsia="Arial" w:hAnsi="Arial" w:cs="Arial"/>
+          <w:b/>
+        </w:rPr>
+      </w:pPr>
+    </w:p>
+    <w:p>
+      <w:pPr>
+        <w:pStyle w:val="Prrafodelista"/>
+        <w:spacing w:after="0"/>
+        <w:ind w:left="1080"/>
+        <w:jc w:val="both"/>
+        <w:rPr>
+          <w:rFonts w:ascii="Arial" w:eastAsia="Arial" w:hAnsi="Arial" w:cs="Arial"/>
+          <w:b/>
+        </w:rPr>
+      </w:pPr>
+    </w:p>
+    <w:p>
+      <w:pPr>
+        <w:pStyle w:val="Prrafodelista"/>
+        <w:numPr>
+          <w:ilvl w:val="2"/>
+          <w:numId w:val="8"/>
+        </w:numPr>
+        <w:spacing w:after="0"/>
+        <w:jc w:val="both"/>
+        <w:rPr>
+          <w:rFonts w:ascii="Arial" w:eastAsia="Arial" w:hAnsi="Arial" w:cs="Arial"/>
+        </w:rPr>
+      </w:pPr>
+      <w:r>
+        <w:rPr>
+          <w:rFonts w:ascii="Arial" w:eastAsia="Arial" w:hAnsi="Arial" w:cs="Arial"/>
+          <w:b/>
+        </w:rPr>
+        <w:t>Cierre</w:t>
+      </w:r>
+    </w:p>
+    <w:p>
+      <w:pPr>
+        <w:pStyle w:val="Prrafodelista"/>
+        <w:numPr>
+          <w:ilvl w:val="0"/>
+          <w:numId w:val="28"/>
+        </w:numPr>
+        <w:spacing w:after="0"/>
+        <w:ind w:firstLine="273"/>
+        <w:jc w:val="both"/>
+        <w:rPr>
+          <w:rFonts w:ascii="Arial" w:eastAsia="Arial" w:hAnsi="Arial" w:cs="Arial"/>
+          <w:b/>
+        </w:rPr>
+      </w:pPr>
+      <w:r>
+        <w:rPr>
+          <w:rFonts w:ascii="Arial" w:eastAsia="Arial" w:hAnsi="Arial" w:cs="Arial"/>
+          <w:b/>
+        </w:rPr>
+        <w:t>Actividades</w:t>
+      </w:r>
+    </w:p>
+    <w:p>
+      <w:pPr>
+        <w:pStyle w:val="Prrafodelista"/>
+        <w:numPr>
+          <w:ilvl w:val="0"/>
+          <w:numId w:val="17"/>
+        </w:numPr>
+        <w:spacing w:after="0"/>
+        <w:jc w:val="both"/>
+        <w:rPr>
+          <w:rFonts w:ascii="Arial" w:eastAsia="Arial" w:hAnsi="Arial" w:cs="Arial"/>
+        </w:rPr>
+      </w:pPr>
+      <w:r>
+        <w:rPr>
+          <w:rFonts w:ascii="Arial" w:eastAsia="Arial" w:hAnsi="Arial" w:cs="Arial"/>
+        </w:rPr>
+        <w:t>Realizar el cambio de estado de la solicitud según el literal 2.4 “Estados del cambio”</w:t>
+      </w:r>
+      <w:r>
+        <w:rPr>
+          <w:rFonts w:ascii="Arial" w:eastAsia="Arial" w:hAnsi="Arial" w:cs="Arial"/>
+        </w:rPr>
+        <w:t>.</w:t>
+      </w:r>
+    </w:p>
+    <w:p>
+      <w:pPr>
+        <w:spacing w:after="0"/>
+        <w:ind w:left="1440"/>
+        <w:jc w:val="both"/>
+        <w:rPr>
+          <w:rFonts w:ascii="Arial" w:eastAsia="Arial" w:hAnsi="Arial" w:cs="Arial"/>
+        </w:rPr>
+      </w:pPr>
+    </w:p>
+    <w:p>
+      <w:pPr>
+        <w:pStyle w:val="Prrafodelista"/>
+        <w:numPr>
+          <w:ilvl w:val="0"/>
+          <w:numId w:val="28"/>
+        </w:numPr>
+        <w:spacing w:after="0"/>
+        <w:ind w:left="1440"/>
+        <w:jc w:val="both"/>
+        <w:rPr>
+          <w:rFonts w:ascii="Arial" w:eastAsia="Arial" w:hAnsi="Arial" w:cs="Arial"/>
+          <w:b/>
+        </w:rPr>
+      </w:pPr>
+      <w:r>
+        <w:rPr>
+          <w:rFonts w:ascii="Arial" w:eastAsia="Arial" w:hAnsi="Arial" w:cs="Arial"/>
+          <w:b/>
+        </w:rPr>
+        <w:t>Documentación</w:t>
+      </w:r>
+    </w:p>
+    <w:p>
+      <w:pPr>
+        <w:pStyle w:val="Prrafodelista"/>
+        <w:numPr>
+          <w:ilvl w:val="0"/>
+          <w:numId w:val="17"/>
+        </w:numPr>
+        <w:spacing w:after="0"/>
+        <w:jc w:val="both"/>
+        <w:rPr>
+          <w:rFonts w:ascii="Arial" w:eastAsia="Arial" w:hAnsi="Arial" w:cs="Arial"/>
+        </w:rPr>
+      </w:pPr>
+      <w:r>
+        <w:rPr>
+          <w:rFonts w:ascii="Arial" w:eastAsia="Arial" w:hAnsi="Arial" w:cs="Arial"/>
+        </w:rPr>
+        <w:t>Solicitud de cambio.</w:t>
+      </w:r>
+    </w:p>
+    <w:p>
+      <w:pPr>
+        <w:pStyle w:val="Prrafodelista"/>
+        <w:spacing w:after="0"/>
+        <w:ind w:left="2520"/>
+        <w:jc w:val="both"/>
+        <w:rPr>
+          <w:rFonts w:ascii="Arial" w:eastAsia="Arial" w:hAnsi="Arial" w:cs="Arial"/>
+          <w:b/>
+        </w:rPr>
+      </w:pPr>
+    </w:p>
+    <w:p>
+      <w:pPr>
+        <w:pStyle w:val="Prrafodelista"/>
+        <w:numPr>
+          <w:ilvl w:val="0"/>
+          <w:numId w:val="28"/>
+        </w:numPr>
+        <w:spacing w:after="0"/>
+        <w:ind w:left="1440"/>
+        <w:jc w:val="both"/>
+        <w:rPr>
+          <w:rFonts w:ascii="Arial" w:eastAsia="Arial" w:hAnsi="Arial" w:cs="Arial"/>
+          <w:b/>
+        </w:rPr>
+      </w:pPr>
+      <w:r>
+        <w:rPr>
+          <w:rFonts w:ascii="Arial" w:eastAsia="Arial" w:hAnsi="Arial" w:cs="Arial"/>
+          <w:b/>
+        </w:rPr>
+        <w:t>Políticas</w:t>
+      </w:r>
+    </w:p>
+    <w:p>
+      <w:pPr>
+        <w:pStyle w:val="Prrafodelista"/>
+        <w:numPr>
+          <w:ilvl w:val="0"/>
+          <w:numId w:val="22"/>
+        </w:numPr>
+        <w:spacing w:after="0"/>
+        <w:ind w:left="1843" w:hanging="425"/>
+        <w:jc w:val="both"/>
+        <w:rPr>
+          <w:rFonts w:ascii="Arial" w:eastAsia="Arial" w:hAnsi="Arial" w:cs="Arial"/>
+        </w:rPr>
+      </w:pPr>
+      <w:r>
+        <w:rPr>
+          <w:rFonts w:ascii="Arial" w:eastAsia="Arial" w:hAnsi="Arial" w:cs="Arial"/>
+        </w:rPr>
+        <w:t>El usuario realizará el cierre de la solicitud de cambio</w:t>
+      </w:r>
+      <w:r>
+        <w:rPr>
+          <w:rFonts w:ascii="Arial" w:eastAsia="Arial" w:hAnsi="Arial" w:cs="Arial"/>
+        </w:rPr>
+        <w:t xml:space="preserve"> en un plazo  de dos días como máximo luego de notificar su implementación</w:t>
+      </w:r>
+    </w:p>
+    <w:p>
+      <w:pPr>
+        <w:spacing w:after="0"/>
+        <w:jc w:val="both"/>
+        <w:rPr>
+          <w:rFonts w:ascii="Arial" w:eastAsia="Arial" w:hAnsi="Arial" w:cs="Arial"/>
+        </w:rPr>
+      </w:pPr>
+    </w:p>
+    <w:p>
+      <w:pPr>
+        <w:numPr>
+          <w:ilvl w:val="1"/>
+          <w:numId w:val="8"/>
+        </w:numPr>
+        <w:spacing w:after="0"/>
+        <w:ind w:left="567" w:hanging="567"/>
+        <w:contextualSpacing/>
+        <w:rPr>
+          <w:rFonts w:ascii="Arial" w:eastAsia="Arial" w:hAnsi="Arial" w:cs="Arial"/>
+          <w:b/>
+        </w:rPr>
+      </w:pPr>
+      <w:r>
+        <w:rPr>
+          <w:rFonts w:ascii="Arial" w:eastAsia="Arial" w:hAnsi="Arial" w:cs="Arial"/>
+          <w:b/>
+        </w:rPr>
+        <w:t>Cambios urgentes</w:t>
+      </w:r>
+    </w:p>
+    <w:p>
+      <w:pPr>
+        <w:pStyle w:val="Prrafodelista"/>
+        <w:numPr>
+          <w:ilvl w:val="0"/>
+          <w:numId w:val="31"/>
+        </w:numPr>
+        <w:spacing w:after="0"/>
+        <w:ind w:firstLine="273"/>
+        <w:jc w:val="both"/>
+        <w:rPr>
+          <w:rFonts w:ascii="Arial" w:eastAsia="Arial" w:hAnsi="Arial" w:cs="Arial"/>
+          <w:b/>
+        </w:rPr>
+      </w:pPr>
+      <w:r>
+        <w:rPr>
+          <w:rFonts w:ascii="Arial" w:eastAsia="Arial" w:hAnsi="Arial" w:cs="Arial"/>
+          <w:b/>
+        </w:rPr>
+        <w:t>Actividades</w:t>
+      </w:r>
+    </w:p>
+    <w:p>
+      <w:pPr>
+        <w:pStyle w:val="Prrafodelista"/>
+        <w:numPr>
+          <w:ilvl w:val="0"/>
+          <w:numId w:val="17"/>
+        </w:numPr>
+        <w:spacing w:after="0"/>
+        <w:jc w:val="both"/>
+        <w:rPr>
+          <w:rFonts w:ascii="Arial" w:eastAsia="Arial" w:hAnsi="Arial" w:cs="Arial"/>
+        </w:rPr>
+      </w:pPr>
+      <w:r>
+        <w:rPr>
+          <w:rFonts w:ascii="Arial" w:eastAsia="Arial" w:hAnsi="Arial" w:cs="Arial"/>
+        </w:rPr>
+        <w:t xml:space="preserve">El responsable del comité de control de cambios  </w:t>
+      </w:r>
+      <w:r>
+        <w:rPr>
+          <w:rFonts w:ascii="Arial" w:eastAsia="Arial" w:hAnsi="Arial" w:cs="Arial"/>
+        </w:rPr>
+        <w:t>de urgencia.</w:t>
+      </w:r>
+    </w:p>
+    <w:p>
+      <w:pPr>
+        <w:pStyle w:val="Prrafodelista"/>
+        <w:numPr>
+          <w:ilvl w:val="0"/>
+          <w:numId w:val="17"/>
+        </w:numPr>
+        <w:spacing w:after="0"/>
+        <w:jc w:val="both"/>
+        <w:rPr>
+          <w:rFonts w:ascii="Arial" w:eastAsia="Arial" w:hAnsi="Arial" w:cs="Arial"/>
+        </w:rPr>
+      </w:pPr>
+      <w:r>
+        <w:rPr>
+          <w:rFonts w:ascii="Arial" w:eastAsia="Arial" w:hAnsi="Arial" w:cs="Arial"/>
+        </w:rPr>
+        <w:t>Analiza</w:t>
+      </w:r>
+      <w:r>
+        <w:rPr>
+          <w:rFonts w:ascii="Arial" w:eastAsia="Arial" w:hAnsi="Arial" w:cs="Arial"/>
+        </w:rPr>
+        <w:t xml:space="preserve"> la solicitud de cambio.</w:t>
+      </w:r>
+    </w:p>
+    <w:p>
+      <w:pPr>
+        <w:pStyle w:val="Prrafodelista"/>
+        <w:numPr>
+          <w:ilvl w:val="0"/>
+          <w:numId w:val="17"/>
+        </w:numPr>
+        <w:spacing w:after="0"/>
+        <w:jc w:val="both"/>
+        <w:rPr>
+          <w:rFonts w:ascii="Arial" w:eastAsia="Arial" w:hAnsi="Arial" w:cs="Arial"/>
+        </w:rPr>
+      </w:pPr>
+      <w:r>
+        <w:rPr>
+          <w:rFonts w:ascii="Arial" w:eastAsia="Arial" w:hAnsi="Arial" w:cs="Arial"/>
+        </w:rPr>
+        <w:t>Aprueba</w:t>
+      </w:r>
+      <w:r>
+        <w:rPr>
+          <w:rFonts w:ascii="Arial" w:eastAsia="Arial" w:hAnsi="Arial" w:cs="Arial"/>
+        </w:rPr>
+        <w:t xml:space="preserve"> la solicitud de cambio.</w:t>
+      </w:r>
+    </w:p>
+    <w:p>
+      <w:pPr>
+        <w:pStyle w:val="Prrafodelista"/>
+        <w:numPr>
+          <w:ilvl w:val="0"/>
+          <w:numId w:val="17"/>
+        </w:numPr>
+        <w:spacing w:after="0"/>
+        <w:jc w:val="both"/>
+        <w:rPr>
+          <w:rFonts w:ascii="Arial" w:eastAsia="Arial" w:hAnsi="Arial" w:cs="Arial"/>
+        </w:rPr>
+      </w:pPr>
+      <w:proofErr w:type="spellStart"/>
+      <w:r>
+        <w:rPr>
+          <w:rFonts w:ascii="Arial" w:eastAsia="Arial" w:hAnsi="Arial" w:cs="Arial"/>
+        </w:rPr>
+        <w:t>Replanifica</w:t>
+      </w:r>
+      <w:proofErr w:type="spellEnd"/>
+      <w:r>
+        <w:rPr>
+          <w:rFonts w:ascii="Arial" w:eastAsia="Arial" w:hAnsi="Arial" w:cs="Arial"/>
+        </w:rPr>
+        <w:t xml:space="preserve"> cambios afectados.</w:t>
+      </w:r>
+    </w:p>
+    <w:p>
+      <w:pPr>
+        <w:pStyle w:val="Prrafodelista"/>
+        <w:numPr>
+          <w:ilvl w:val="0"/>
+          <w:numId w:val="17"/>
+        </w:numPr>
+        <w:spacing w:after="0"/>
+        <w:jc w:val="both"/>
+        <w:rPr>
+          <w:rFonts w:ascii="Arial" w:eastAsia="Arial" w:hAnsi="Arial" w:cs="Arial"/>
+        </w:rPr>
+      </w:pPr>
+      <w:r>
+        <w:rPr>
+          <w:rFonts w:ascii="Arial" w:eastAsia="Arial" w:hAnsi="Arial" w:cs="Arial"/>
+        </w:rPr>
+        <w:t>Prepara</w:t>
+      </w:r>
+      <w:r>
+        <w:rPr>
+          <w:rFonts w:ascii="Arial" w:eastAsia="Arial" w:hAnsi="Arial" w:cs="Arial"/>
+        </w:rPr>
+        <w:t xml:space="preserve"> e implementación del cambo.</w:t>
+      </w:r>
+    </w:p>
+    <w:p>
+      <w:pPr>
+        <w:pStyle w:val="Prrafodelista"/>
+        <w:numPr>
+          <w:ilvl w:val="0"/>
+          <w:numId w:val="17"/>
+        </w:numPr>
+        <w:spacing w:after="0"/>
+        <w:jc w:val="both"/>
+        <w:rPr>
+          <w:rFonts w:ascii="Arial" w:eastAsia="Arial" w:hAnsi="Arial" w:cs="Arial"/>
+        </w:rPr>
+      </w:pPr>
+      <w:r>
+        <w:rPr>
+          <w:rFonts w:ascii="Arial" w:eastAsia="Arial" w:hAnsi="Arial" w:cs="Arial"/>
+        </w:rPr>
+        <w:t>Revisa</w:t>
+      </w:r>
+      <w:r>
+        <w:rPr>
+          <w:rFonts w:ascii="Arial" w:eastAsia="Arial" w:hAnsi="Arial" w:cs="Arial"/>
+        </w:rPr>
+        <w:t xml:space="preserve"> del cambio.</w:t>
+      </w:r>
+    </w:p>
+    <w:p>
+      <w:pPr>
+        <w:spacing w:after="0"/>
+        <w:ind w:left="1440"/>
+        <w:jc w:val="both"/>
+        <w:rPr>
+          <w:rFonts w:ascii="Arial" w:eastAsia="Arial" w:hAnsi="Arial" w:cs="Arial"/>
+        </w:rPr>
+      </w:pPr>
+    </w:p>
+    <w:p>
+      <w:pPr>
+        <w:pStyle w:val="Prrafodelista"/>
+        <w:numPr>
+          <w:ilvl w:val="0"/>
+          <w:numId w:val="31"/>
+        </w:numPr>
+        <w:spacing w:after="0"/>
+        <w:ind w:left="1440"/>
+        <w:jc w:val="both"/>
+        <w:rPr>
+          <w:rFonts w:ascii="Arial" w:eastAsia="Arial" w:hAnsi="Arial" w:cs="Arial"/>
+          <w:b/>
+        </w:rPr>
+      </w:pPr>
+      <w:r>
+        <w:rPr>
+          <w:rFonts w:ascii="Arial" w:eastAsia="Arial" w:hAnsi="Arial" w:cs="Arial"/>
+          <w:b/>
+        </w:rPr>
+        <w:t>Documentación</w:t>
+      </w:r>
+    </w:p>
+    <w:p>
+      <w:pPr>
+        <w:pStyle w:val="Prrafodelista"/>
+        <w:numPr>
+          <w:ilvl w:val="0"/>
+          <w:numId w:val="17"/>
+        </w:numPr>
+        <w:rPr>
+          <w:rFonts w:ascii="Arial" w:eastAsia="Arial" w:hAnsi="Arial" w:cs="Arial"/>
+        </w:rPr>
+      </w:pPr>
+      <w:r>
+        <w:rPr>
+          <w:rFonts w:ascii="Arial" w:eastAsia="Arial" w:hAnsi="Arial" w:cs="Arial"/>
+        </w:rPr>
+        <w:t>Solicitud de cambio</w:t>
+      </w:r>
+      <w:r>
+        <w:rPr>
+          <w:rFonts w:ascii="Arial" w:eastAsia="Arial" w:hAnsi="Arial" w:cs="Arial"/>
+        </w:rPr>
+        <w:t xml:space="preserve">. </w:t>
+      </w:r>
+    </w:p>
+    <w:p>
+      <w:pPr>
+        <w:pStyle w:val="Prrafodelista"/>
+        <w:numPr>
+          <w:ilvl w:val="0"/>
+          <w:numId w:val="17"/>
+        </w:numPr>
+        <w:rPr>
+          <w:rFonts w:ascii="Arial" w:eastAsia="Arial" w:hAnsi="Arial" w:cs="Arial"/>
+        </w:rPr>
+      </w:pPr>
+      <w:r>
+        <w:rPr>
+          <w:rFonts w:ascii="Arial" w:eastAsia="Arial" w:hAnsi="Arial" w:cs="Arial"/>
+        </w:rPr>
+        <w:t>Calendario de cambio</w:t>
+      </w:r>
+    </w:p>
+    <w:p>
+      <w:pPr>
+        <w:pStyle w:val="Prrafodelista"/>
+        <w:numPr>
+          <w:ilvl w:val="0"/>
+          <w:numId w:val="17"/>
+        </w:numPr>
+        <w:spacing w:after="0"/>
+        <w:jc w:val="both"/>
+        <w:rPr>
+          <w:rFonts w:ascii="Arial" w:eastAsia="Arial" w:hAnsi="Arial" w:cs="Arial"/>
+        </w:rPr>
+      </w:pPr>
+      <w:r>
+        <w:rPr>
+          <w:rFonts w:ascii="Arial" w:eastAsia="Arial" w:hAnsi="Arial" w:cs="Arial"/>
+        </w:rPr>
+        <w:t>Se revisará la matriz de trazabilidad de requisitos vs casos de uso.</w:t>
+      </w:r>
+    </w:p>
+    <w:p>
+      <w:pPr>
+        <w:pStyle w:val="Prrafodelista"/>
+        <w:numPr>
+          <w:ilvl w:val="0"/>
+          <w:numId w:val="17"/>
+        </w:numPr>
+        <w:spacing w:after="0"/>
+        <w:jc w:val="both"/>
+        <w:rPr>
+          <w:rFonts w:ascii="Arial" w:eastAsia="Arial" w:hAnsi="Arial" w:cs="Arial"/>
+        </w:rPr>
+      </w:pPr>
+      <w:r>
+        <w:rPr>
+          <w:rFonts w:ascii="Arial" w:eastAsia="Arial" w:hAnsi="Arial" w:cs="Arial"/>
+        </w:rPr>
+        <w:t>Se revisará la matriz de trazabilidad de casos de uso vs clases.</w:t>
+      </w:r>
+    </w:p>
+    <w:p>
+      <w:pPr>
+        <w:pStyle w:val="Prrafodelista"/>
+        <w:spacing w:after="0"/>
+        <w:ind w:left="2520"/>
+        <w:jc w:val="both"/>
+        <w:rPr>
+          <w:rFonts w:ascii="Arial" w:eastAsia="Arial" w:hAnsi="Arial" w:cs="Arial"/>
+          <w:b/>
+        </w:rPr>
+      </w:pPr>
+    </w:p>
+    <w:p>
+      <w:pPr>
+        <w:pStyle w:val="Prrafodelista"/>
+        <w:spacing w:after="0"/>
+        <w:ind w:left="2520"/>
+        <w:jc w:val="both"/>
+        <w:rPr>
+          <w:rFonts w:ascii="Arial" w:eastAsia="Arial" w:hAnsi="Arial" w:cs="Arial"/>
+          <w:b/>
+        </w:rPr>
+      </w:pPr>
+    </w:p>
+    <w:p>
+      <w:pPr>
+        <w:pStyle w:val="Prrafodelista"/>
+        <w:numPr>
+          <w:ilvl w:val="0"/>
+          <w:numId w:val="31"/>
+        </w:numPr>
+        <w:spacing w:after="0"/>
+        <w:ind w:left="1440"/>
+        <w:jc w:val="both"/>
+        <w:rPr>
+          <w:rFonts w:ascii="Arial" w:eastAsia="Arial" w:hAnsi="Arial" w:cs="Arial"/>
+          <w:b/>
+        </w:rPr>
+      </w:pPr>
+      <w:r>
+        <w:rPr>
+          <w:rFonts w:ascii="Arial" w:eastAsia="Arial" w:hAnsi="Arial" w:cs="Arial"/>
+          <w:b/>
+        </w:rPr>
+        <w:t>Políticas</w:t>
+      </w:r>
+    </w:p>
+    <w:p>
+      <w:pPr>
+        <w:pStyle w:val="Prrafodelista"/>
+        <w:numPr>
+          <w:ilvl w:val="0"/>
+          <w:numId w:val="22"/>
+        </w:numPr>
+        <w:spacing w:after="0"/>
+        <w:ind w:left="1843" w:hanging="425"/>
+        <w:jc w:val="both"/>
+        <w:rPr>
+          <w:rFonts w:ascii="Arial" w:eastAsia="Arial" w:hAnsi="Arial" w:cs="Arial"/>
+        </w:rPr>
+      </w:pPr>
+      <w:r>
+        <w:rPr>
+          <w:rFonts w:ascii="Arial" w:eastAsia="Arial" w:hAnsi="Arial" w:cs="Arial"/>
+        </w:rPr>
+        <w:t xml:space="preserve">Los cambios urgentes serán aprobados </w:t>
+      </w:r>
+      <w:r>
+        <w:rPr>
+          <w:rFonts w:ascii="Arial" w:eastAsia="Arial" w:hAnsi="Arial" w:cs="Arial"/>
+        </w:rPr>
+        <w:t xml:space="preserve">y justificados </w:t>
+      </w:r>
+      <w:r>
+        <w:rPr>
+          <w:rFonts w:ascii="Arial" w:eastAsia="Arial" w:hAnsi="Arial" w:cs="Arial"/>
+        </w:rPr>
+        <w:t>por el comité de urgencia.</w:t>
+      </w:r>
+    </w:p>
+    <w:p>
+      <w:pPr>
+        <w:pStyle w:val="Prrafodelista"/>
+        <w:numPr>
+          <w:ilvl w:val="0"/>
+          <w:numId w:val="22"/>
+        </w:numPr>
+        <w:spacing w:after="0"/>
+        <w:ind w:left="1843" w:hanging="425"/>
+        <w:jc w:val="both"/>
+        <w:rPr>
+          <w:rFonts w:ascii="Arial" w:eastAsia="Arial" w:hAnsi="Arial" w:cs="Arial"/>
+        </w:rPr>
+      </w:pPr>
+      <w:r>
+        <w:rPr>
+          <w:rFonts w:ascii="Arial" w:eastAsia="Arial" w:hAnsi="Arial" w:cs="Arial"/>
+        </w:rPr>
+        <w:t xml:space="preserve">La reunión del comité </w:t>
+      </w:r>
+      <w:r>
+        <w:rPr>
+          <w:rFonts w:ascii="Arial" w:eastAsia="Arial" w:hAnsi="Arial" w:cs="Arial"/>
+        </w:rPr>
+        <w:t>de urgencia se realizará</w:t>
+      </w:r>
+      <w:r>
+        <w:rPr>
+          <w:rFonts w:ascii="Arial" w:eastAsia="Arial" w:hAnsi="Arial" w:cs="Arial"/>
+        </w:rPr>
+        <w:t xml:space="preserve"> sin estimar horarios ni fechas festivas, feriados o fin de semana.</w:t>
+      </w:r>
+    </w:p>
+    <w:p>
+      <w:pPr>
+        <w:pStyle w:val="Prrafodelista"/>
+        <w:numPr>
+          <w:ilvl w:val="0"/>
+          <w:numId w:val="22"/>
+        </w:numPr>
+        <w:spacing w:after="0"/>
+        <w:ind w:left="1843" w:hanging="425"/>
+        <w:jc w:val="both"/>
+        <w:rPr>
+          <w:rFonts w:ascii="Arial" w:eastAsia="Arial" w:hAnsi="Arial" w:cs="Arial"/>
+        </w:rPr>
+      </w:pPr>
+      <w:r>
+        <w:rPr>
+          <w:rFonts w:ascii="Arial" w:eastAsia="Arial" w:hAnsi="Arial" w:cs="Arial"/>
+        </w:rPr>
+        <w:t xml:space="preserve">Si el cabio no es urgente deberá ser reclasificado y continuar con las fases de la solicitud de cambio. </w:t>
+      </w:r>
+    </w:p>
+    <w:p>
+      <w:pPr>
+        <w:spacing w:after="0"/>
+        <w:jc w:val="both"/>
+        <w:rPr>
+          <w:rFonts w:ascii="Arial" w:eastAsia="Arial" w:hAnsi="Arial" w:cs="Arial"/>
+        </w:rPr>
+      </w:pPr>
     </w:p>
     <w:sectPr>
       <w:headerReference w:type="default" r:id="rId14"/>
@@ -9979,34 +12782,34 @@
     </dgm:pt>
   </dgm:ptLst>
   <dgm:cxnLst>
-    <dgm:cxn modelId="{83F42E23-7005-438C-BD69-D3D3996ACE76}" type="presOf" srcId="{36F9A674-B741-4D01-9772-5AAA36B520D7}" destId="{6F6638D7-D087-4AF4-A534-8AFD8088F167}" srcOrd="0" destOrd="0" presId="urn:microsoft.com/office/officeart/2005/8/layout/cycle3"/>
-    <dgm:cxn modelId="{794C591B-E5DC-45B0-A05A-991E2B5E9E8D}" type="presOf" srcId="{D9765B9F-E79C-4EE2-B159-B6FC011AD9BD}" destId="{9564F556-29E9-4E50-AEC5-23AA7270D89A}" srcOrd="0" destOrd="0" presId="urn:microsoft.com/office/officeart/2005/8/layout/cycle3"/>
     <dgm:cxn modelId="{D649D5AB-C681-4B26-898F-1CFF1CDF6D54}" srcId="{9E0BB733-4B73-418D-8A5E-F728D81C4C4C}" destId="{4D4EACD5-019D-4B02-BAC5-C3444BF862C1}" srcOrd="6" destOrd="0" parTransId="{B80F37E7-C949-4ED9-8135-D24CAC6DF691}" sibTransId="{C63772EB-013B-4D50-B372-DC074511C8CE}"/>
-    <dgm:cxn modelId="{75616C52-C471-4D2E-9B91-1D3CE88316F0}" type="presOf" srcId="{4D4EACD5-019D-4B02-BAC5-C3444BF862C1}" destId="{62D4BE56-38A6-4231-91F4-C70CCBF83AC1}" srcOrd="0" destOrd="0" presId="urn:microsoft.com/office/officeart/2005/8/layout/cycle3"/>
-    <dgm:cxn modelId="{EC5E92DE-3AA6-487F-A9DB-5BDE46E2C223}" type="presOf" srcId="{E5291BA0-AFFB-4522-8AA3-4BE3A1A8EA6C}" destId="{9409B048-3D29-48C8-AFA6-91C3FC775745}" srcOrd="0" destOrd="0" presId="urn:microsoft.com/office/officeart/2005/8/layout/cycle3"/>
-    <dgm:cxn modelId="{D53767ED-61CB-47AB-88D1-5B9787641D5B}" type="presOf" srcId="{4133A8F2-5FF4-4EAA-A37E-64F6FC8A81E1}" destId="{4D7996B0-C222-4DED-A219-114DE4661A6A}" srcOrd="0" destOrd="0" presId="urn:microsoft.com/office/officeart/2005/8/layout/cycle3"/>
+    <dgm:cxn modelId="{955C6F10-C6A0-4296-A8F0-ED61BCE6F20D}" type="presOf" srcId="{6E20BF99-7B34-4E2F-9D4B-C215A74F52A8}" destId="{28E45159-3B0E-448E-BC3B-0424E2105BA3}" srcOrd="0" destOrd="0" presId="urn:microsoft.com/office/officeart/2005/8/layout/cycle3"/>
     <dgm:cxn modelId="{F559B804-D259-4942-88F8-FFAF06EBF6C1}" srcId="{9E0BB733-4B73-418D-8A5E-F728D81C4C4C}" destId="{9395DF28-0055-4203-8B12-CB3B7530C41C}" srcOrd="3" destOrd="0" parTransId="{D6B2B9C2-078B-407C-B7A9-8DC092DFA86C}" sibTransId="{F8B969FC-7864-4E36-B4D3-809905CF7497}"/>
+    <dgm:cxn modelId="{0F0EE594-0EB4-4718-A7DB-5C0C6F1000B9}" type="presOf" srcId="{DC9DECA2-ED69-4AFE-9E41-49D06B5E6573}" destId="{7BEE6E80-E6FE-4229-9407-A774CE24B387}" srcOrd="0" destOrd="0" presId="urn:microsoft.com/office/officeart/2005/8/layout/cycle3"/>
     <dgm:cxn modelId="{53D884FD-8E45-4C3E-AC3F-0EB00FDF7F39}" srcId="{9E0BB733-4B73-418D-8A5E-F728D81C4C4C}" destId="{E5291BA0-AFFB-4522-8AA3-4BE3A1A8EA6C}" srcOrd="0" destOrd="0" parTransId="{8F181220-7DB0-413E-AFD3-EACDA83F6EF0}" sibTransId="{D9765B9F-E79C-4EE2-B159-B6FC011AD9BD}"/>
-    <dgm:cxn modelId="{26DCCC40-097E-41F4-9783-34320DD68A5E}" type="presOf" srcId="{9E0BB733-4B73-418D-8A5E-F728D81C4C4C}" destId="{FB14E045-2D4B-4F9C-8EEC-1DF30A0622CE}" srcOrd="0" destOrd="0" presId="urn:microsoft.com/office/officeart/2005/8/layout/cycle3"/>
+    <dgm:cxn modelId="{7013B72D-176B-4C73-B34B-15C752B5F2B5}" type="presOf" srcId="{E5291BA0-AFFB-4522-8AA3-4BE3A1A8EA6C}" destId="{9409B048-3D29-48C8-AFA6-91C3FC775745}" srcOrd="0" destOrd="0" presId="urn:microsoft.com/office/officeart/2005/8/layout/cycle3"/>
     <dgm:cxn modelId="{0150B925-91FA-4167-A610-E3B062D4984C}" srcId="{9E0BB733-4B73-418D-8A5E-F728D81C4C4C}" destId="{4133A8F2-5FF4-4EAA-A37E-64F6FC8A81E1}" srcOrd="1" destOrd="0" parTransId="{E922BFD4-DE8B-493F-92EB-95FE5AC20950}" sibTransId="{E2940B70-47FA-4EA6-8415-BEA3EE736C1D}"/>
-    <dgm:cxn modelId="{6CCCF079-8779-4DC5-AD1E-8F83D3FCC63E}" type="presOf" srcId="{5ED24D0D-1AFA-44D3-AA0F-5EDE74A3DC2E}" destId="{0C7EB921-965D-438E-8DC5-6E510C3F18CF}" srcOrd="0" destOrd="0" presId="urn:microsoft.com/office/officeart/2005/8/layout/cycle3"/>
+    <dgm:cxn modelId="{EC663FD2-E35E-4493-AC4E-7C26500A7161}" type="presOf" srcId="{9E0BB733-4B73-418D-8A5E-F728D81C4C4C}" destId="{FB14E045-2D4B-4F9C-8EEC-1DF30A0622CE}" srcOrd="0" destOrd="0" presId="urn:microsoft.com/office/officeart/2005/8/layout/cycle3"/>
+    <dgm:cxn modelId="{7406F1D1-3AD6-48D7-B9E0-E0EF72B53986}" type="presOf" srcId="{5ED24D0D-1AFA-44D3-AA0F-5EDE74A3DC2E}" destId="{0C7EB921-965D-438E-8DC5-6E510C3F18CF}" srcOrd="0" destOrd="0" presId="urn:microsoft.com/office/officeart/2005/8/layout/cycle3"/>
+    <dgm:cxn modelId="{F32A01D6-A0D1-4A4B-9FBC-D21727D4B096}" type="presOf" srcId="{9395DF28-0055-4203-8B12-CB3B7530C41C}" destId="{8977DA04-32EA-4014-AF2E-AD4943289986}" srcOrd="0" destOrd="0" presId="urn:microsoft.com/office/officeart/2005/8/layout/cycle3"/>
+    <dgm:cxn modelId="{ACD23C27-5DDB-49EE-B7A2-7672EEE5DBB3}" type="presOf" srcId="{4D4EACD5-019D-4B02-BAC5-C3444BF862C1}" destId="{62D4BE56-38A6-4231-91F4-C70CCBF83AC1}" srcOrd="0" destOrd="0" presId="urn:microsoft.com/office/officeart/2005/8/layout/cycle3"/>
     <dgm:cxn modelId="{AC28E69D-43F8-4E0A-9E36-73BD507CD02A}" srcId="{9E0BB733-4B73-418D-8A5E-F728D81C4C4C}" destId="{DC9DECA2-ED69-4AFE-9E41-49D06B5E6573}" srcOrd="2" destOrd="0" parTransId="{5D30525C-57AA-4A56-807B-7CC1DE966CAB}" sibTransId="{2C172F41-3CCA-4424-9768-6945B6712696}"/>
-    <dgm:cxn modelId="{5A0E927D-756E-4792-962E-FD095993741F}" type="presOf" srcId="{DC9DECA2-ED69-4AFE-9E41-49D06B5E6573}" destId="{7BEE6E80-E6FE-4229-9407-A774CE24B387}" srcOrd="0" destOrd="0" presId="urn:microsoft.com/office/officeart/2005/8/layout/cycle3"/>
+    <dgm:cxn modelId="{397D263D-EB2D-41CB-A804-C56086DAB397}" type="presOf" srcId="{36F9A674-B741-4D01-9772-5AAA36B520D7}" destId="{6F6638D7-D087-4AF4-A534-8AFD8088F167}" srcOrd="0" destOrd="0" presId="urn:microsoft.com/office/officeart/2005/8/layout/cycle3"/>
     <dgm:cxn modelId="{5E98AD5D-01F7-4BFF-BBF0-D65A3B1B7F53}" srcId="{9E0BB733-4B73-418D-8A5E-F728D81C4C4C}" destId="{36F9A674-B741-4D01-9772-5AAA36B520D7}" srcOrd="4" destOrd="0" parTransId="{B79FBBCD-585F-4BFA-AA18-A3FD5AB0588A}" sibTransId="{7DDA2842-BB7F-4702-8835-07D03A66A2E1}"/>
     <dgm:cxn modelId="{58B2971B-1491-4911-B5A4-22783374D335}" srcId="{9E0BB733-4B73-418D-8A5E-F728D81C4C4C}" destId="{6E20BF99-7B34-4E2F-9D4B-C215A74F52A8}" srcOrd="5" destOrd="0" parTransId="{1EAB44B1-377B-49D9-8E4B-2135E56D63B1}" sibTransId="{BD478F97-5FD7-4331-97FE-2C5B3C1ED4EE}"/>
-    <dgm:cxn modelId="{D7606F82-3922-47D0-8049-77C46DD91A32}" type="presOf" srcId="{6E20BF99-7B34-4E2F-9D4B-C215A74F52A8}" destId="{28E45159-3B0E-448E-BC3B-0424E2105BA3}" srcOrd="0" destOrd="0" presId="urn:microsoft.com/office/officeart/2005/8/layout/cycle3"/>
+    <dgm:cxn modelId="{847D6390-228C-4037-AA37-AF3C40172427}" type="presOf" srcId="{4133A8F2-5FF4-4EAA-A37E-64F6FC8A81E1}" destId="{4D7996B0-C222-4DED-A219-114DE4661A6A}" srcOrd="0" destOrd="0" presId="urn:microsoft.com/office/officeart/2005/8/layout/cycle3"/>
     <dgm:cxn modelId="{0594E16B-69C9-4C34-8F10-3681D504B605}" srcId="{9E0BB733-4B73-418D-8A5E-F728D81C4C4C}" destId="{5ED24D0D-1AFA-44D3-AA0F-5EDE74A3DC2E}" srcOrd="7" destOrd="0" parTransId="{50446545-CF58-4FD8-A282-BBED5956DE2B}" sibTransId="{4F1357BA-3599-4000-8CC7-EC738DEA48C7}"/>
-    <dgm:cxn modelId="{66258499-BA1C-4CB9-A944-8B3E45B3B6E2}" type="presOf" srcId="{9395DF28-0055-4203-8B12-CB3B7530C41C}" destId="{8977DA04-32EA-4014-AF2E-AD4943289986}" srcOrd="0" destOrd="0" presId="urn:microsoft.com/office/officeart/2005/8/layout/cycle3"/>
-    <dgm:cxn modelId="{FEB320EA-C4D9-4FF8-A777-E8FF48125DF2}" type="presParOf" srcId="{FB14E045-2D4B-4F9C-8EEC-1DF30A0622CE}" destId="{6FB0D9D4-FB05-4B26-B463-318AF4028F18}" srcOrd="0" destOrd="0" presId="urn:microsoft.com/office/officeart/2005/8/layout/cycle3"/>
-    <dgm:cxn modelId="{32B2C34A-5BE7-440A-B59A-0C7A3C448642}" type="presParOf" srcId="{6FB0D9D4-FB05-4B26-B463-318AF4028F18}" destId="{9409B048-3D29-48C8-AFA6-91C3FC775745}" srcOrd="0" destOrd="0" presId="urn:microsoft.com/office/officeart/2005/8/layout/cycle3"/>
-    <dgm:cxn modelId="{AC38B30C-B4CE-427E-A93C-839182539577}" type="presParOf" srcId="{6FB0D9D4-FB05-4B26-B463-318AF4028F18}" destId="{9564F556-29E9-4E50-AEC5-23AA7270D89A}" srcOrd="1" destOrd="0" presId="urn:microsoft.com/office/officeart/2005/8/layout/cycle3"/>
-    <dgm:cxn modelId="{BB7A6A85-633F-4916-8512-DCEEC9C6096D}" type="presParOf" srcId="{6FB0D9D4-FB05-4B26-B463-318AF4028F18}" destId="{4D7996B0-C222-4DED-A219-114DE4661A6A}" srcOrd="2" destOrd="0" presId="urn:microsoft.com/office/officeart/2005/8/layout/cycle3"/>
-    <dgm:cxn modelId="{93E51673-4520-4DD7-B176-4660D64AA965}" type="presParOf" srcId="{6FB0D9D4-FB05-4B26-B463-318AF4028F18}" destId="{7BEE6E80-E6FE-4229-9407-A774CE24B387}" srcOrd="3" destOrd="0" presId="urn:microsoft.com/office/officeart/2005/8/layout/cycle3"/>
-    <dgm:cxn modelId="{2AE4808B-E77A-43B4-8ED1-AA96BDA39349}" type="presParOf" srcId="{6FB0D9D4-FB05-4B26-B463-318AF4028F18}" destId="{8977DA04-32EA-4014-AF2E-AD4943289986}" srcOrd="4" destOrd="0" presId="urn:microsoft.com/office/officeart/2005/8/layout/cycle3"/>
-    <dgm:cxn modelId="{02CD9043-E9E9-4B40-A1B6-ECC585F14B4B}" type="presParOf" srcId="{6FB0D9D4-FB05-4B26-B463-318AF4028F18}" destId="{6F6638D7-D087-4AF4-A534-8AFD8088F167}" srcOrd="5" destOrd="0" presId="urn:microsoft.com/office/officeart/2005/8/layout/cycle3"/>
-    <dgm:cxn modelId="{AC41847C-6740-47C6-8CE4-A36077E93BE5}" type="presParOf" srcId="{6FB0D9D4-FB05-4B26-B463-318AF4028F18}" destId="{28E45159-3B0E-448E-BC3B-0424E2105BA3}" srcOrd="6" destOrd="0" presId="urn:microsoft.com/office/officeart/2005/8/layout/cycle3"/>
-    <dgm:cxn modelId="{89E24F68-BF48-4FC2-B9BF-4DE35B578DFD}" type="presParOf" srcId="{6FB0D9D4-FB05-4B26-B463-318AF4028F18}" destId="{62D4BE56-38A6-4231-91F4-C70CCBF83AC1}" srcOrd="7" destOrd="0" presId="urn:microsoft.com/office/officeart/2005/8/layout/cycle3"/>
-    <dgm:cxn modelId="{C1350014-59A1-43DE-B5C4-2601F56CD321}" type="presParOf" srcId="{6FB0D9D4-FB05-4B26-B463-318AF4028F18}" destId="{0C7EB921-965D-438E-8DC5-6E510C3F18CF}" srcOrd="8" destOrd="0" presId="urn:microsoft.com/office/officeart/2005/8/layout/cycle3"/>
+    <dgm:cxn modelId="{6BC2E089-FE9F-4AD0-AC3A-4A449E280AAD}" type="presOf" srcId="{D9765B9F-E79C-4EE2-B159-B6FC011AD9BD}" destId="{9564F556-29E9-4E50-AEC5-23AA7270D89A}" srcOrd="0" destOrd="0" presId="urn:microsoft.com/office/officeart/2005/8/layout/cycle3"/>
+    <dgm:cxn modelId="{933166B1-58B9-487F-BC7F-457ACEEFFF86}" type="presParOf" srcId="{FB14E045-2D4B-4F9C-8EEC-1DF30A0622CE}" destId="{6FB0D9D4-FB05-4B26-B463-318AF4028F18}" srcOrd="0" destOrd="0" presId="urn:microsoft.com/office/officeart/2005/8/layout/cycle3"/>
+    <dgm:cxn modelId="{8AD4CFFD-97CA-48DA-B0FA-2AC6E363A2C8}" type="presParOf" srcId="{6FB0D9D4-FB05-4B26-B463-318AF4028F18}" destId="{9409B048-3D29-48C8-AFA6-91C3FC775745}" srcOrd="0" destOrd="0" presId="urn:microsoft.com/office/officeart/2005/8/layout/cycle3"/>
+    <dgm:cxn modelId="{A4665C02-2DC7-4C0F-9F19-C9D708B4128C}" type="presParOf" srcId="{6FB0D9D4-FB05-4B26-B463-318AF4028F18}" destId="{9564F556-29E9-4E50-AEC5-23AA7270D89A}" srcOrd="1" destOrd="0" presId="urn:microsoft.com/office/officeart/2005/8/layout/cycle3"/>
+    <dgm:cxn modelId="{3C6C3890-F55F-4A7F-9BA8-B3331AADA1F2}" type="presParOf" srcId="{6FB0D9D4-FB05-4B26-B463-318AF4028F18}" destId="{4D7996B0-C222-4DED-A219-114DE4661A6A}" srcOrd="2" destOrd="0" presId="urn:microsoft.com/office/officeart/2005/8/layout/cycle3"/>
+    <dgm:cxn modelId="{7C83AD16-B99D-49F9-95D0-41E84619F2C7}" type="presParOf" srcId="{6FB0D9D4-FB05-4B26-B463-318AF4028F18}" destId="{7BEE6E80-E6FE-4229-9407-A774CE24B387}" srcOrd="3" destOrd="0" presId="urn:microsoft.com/office/officeart/2005/8/layout/cycle3"/>
+    <dgm:cxn modelId="{B7217AD9-29F5-4981-8663-79A60795D592}" type="presParOf" srcId="{6FB0D9D4-FB05-4B26-B463-318AF4028F18}" destId="{8977DA04-32EA-4014-AF2E-AD4943289986}" srcOrd="4" destOrd="0" presId="urn:microsoft.com/office/officeart/2005/8/layout/cycle3"/>
+    <dgm:cxn modelId="{93434E93-9111-45F7-8541-86669F1BB4DB}" type="presParOf" srcId="{6FB0D9D4-FB05-4B26-B463-318AF4028F18}" destId="{6F6638D7-D087-4AF4-A534-8AFD8088F167}" srcOrd="5" destOrd="0" presId="urn:microsoft.com/office/officeart/2005/8/layout/cycle3"/>
+    <dgm:cxn modelId="{BDCFBA1F-20EB-44D1-BCB1-77862E2A7A8C}" type="presParOf" srcId="{6FB0D9D4-FB05-4B26-B463-318AF4028F18}" destId="{28E45159-3B0E-448E-BC3B-0424E2105BA3}" srcOrd="6" destOrd="0" presId="urn:microsoft.com/office/officeart/2005/8/layout/cycle3"/>
+    <dgm:cxn modelId="{F17B4F38-6386-424D-9C10-018AD290E82E}" type="presParOf" srcId="{6FB0D9D4-FB05-4B26-B463-318AF4028F18}" destId="{62D4BE56-38A6-4231-91F4-C70CCBF83AC1}" srcOrd="7" destOrd="0" presId="urn:microsoft.com/office/officeart/2005/8/layout/cycle3"/>
+    <dgm:cxn modelId="{56F665AE-FDD8-4458-8ECB-F4801D196405}" type="presParOf" srcId="{6FB0D9D4-FB05-4B26-B463-318AF4028F18}" destId="{0C7EB921-965D-438E-8DC5-6E510C3F18CF}" srcOrd="8" destOrd="0" presId="urn:microsoft.com/office/officeart/2005/8/layout/cycle3"/>
   </dgm:cxnLst>
   <dgm:bg/>
   <dgm:whole/>
@@ -12443,7 +15246,7 @@
 </file>
 
 <file path=customXml/itemProps1.xml><?xml version="1.0" encoding="utf-8"?>
-<ds:datastoreItem xmlns:ds="http://schemas.openxmlformats.org/officeDocument/2006/customXml" ds:itemID="{0A2F4119-FB8E-4168-A484-F96E66146BD0}">
+<ds:datastoreItem xmlns:ds="http://schemas.openxmlformats.org/officeDocument/2006/customXml" ds:itemID="{BBF53044-D216-4C0F-AE7E-4BF0A71BDE98}">
   <ds:schemaRefs>
     <ds:schemaRef ds:uri="http://schemas.openxmlformats.org/officeDocument/2006/bibliography"/>
   </ds:schemaRefs>

</xml_diff>